<commit_message>
changed blank page wording
</commit_message>
<xml_diff>
--- a/Revised.docx
+++ b/Revised.docx
@@ -117,7 +117,14 @@
           <w:rFonts w:ascii="Times New Roman" w:eastAsia="Times New Roman" w:hAnsi="Times New Roman" w:cs="Times New Roman"/>
           <w:sz w:val="28"/>
         </w:rPr>
-        <w:t>This page intentionally left blank</w:t>
+        <w:t xml:space="preserve">This page intentionally left blank </w:t>
+      </w:r>
+      <w:r>
+        <w:rPr>
+          <w:rFonts w:ascii="Times New Roman" w:eastAsia="Times New Roman" w:hAnsi="Times New Roman" w:cs="Times New Roman"/>
+          <w:sz w:val="28"/>
+        </w:rPr>
+        <w:t>so that when remaining pages are printed front/back, each snow</w:t>
       </w:r>
       <w:r>
         <w:rPr>
@@ -125,6 +132,13 @@
           <w:sz w:val="28"/>
         </w:rPr>
         <w:t xml:space="preserve"> </w:t>
+      </w:r>
+      <w:r>
+        <w:rPr>
+          <w:rFonts w:ascii="Times New Roman" w:eastAsia="Times New Roman" w:hAnsi="Times New Roman" w:cs="Times New Roman"/>
+          <w:sz w:val="28"/>
+        </w:rPr>
+        <w:t>sport is 1 sheet with signatures front and comments on back.</w:t>
       </w:r>
       <w:r>
         <w:br w:type="page"/>
@@ -5987,37 +6001,6 @@
     <w:p>
       <w:pPr>
         <w:spacing w:after="0"/>
-      </w:pPr>
-    </w:p>
-    <w:p>
-      <w:pPr>
-        <w:spacing w:after="0"/>
-      </w:pPr>
-      <w:r>
-        <w:t>.</w:t>
-      </w:r>
-    </w:p>
-    <w:p/>
-    <w:p>
-      <w:pPr>
-        <w:spacing w:after="0"/>
-      </w:pPr>
-    </w:p>
-    <w:p>
-      <w:pPr>
-        <w:spacing w:after="0"/>
-      </w:pPr>
-      <w:r>
-        <w:rPr>
-          <w:rFonts w:ascii="Times New Roman" w:eastAsia="Times New Roman" w:hAnsi="Times New Roman" w:cs="Times New Roman"/>
-          <w:sz w:val="28"/>
-        </w:rPr>
-        <w:t xml:space="preserve"> </w:t>
-      </w:r>
-    </w:p>
-    <w:p>
-      <w:pPr>
-        <w:spacing w:after="0"/>
         <w:ind w:left="-5" w:hanging="10"/>
       </w:pPr>
       <w:r>
@@ -6026,6 +6009,7 @@
           <w:color w:val="00000A"/>
           <w:sz w:val="28"/>
         </w:rPr>
+        <w:lastRenderedPageBreak/>
         <w:t xml:space="preserve">Toboggan - Unloaded Toboggan Lead: </w:t>
       </w:r>
     </w:p>
@@ -7701,6 +7685,182 @@
       <w:pPr>
         <w:spacing w:after="0"/>
         <w:ind w:left="-5" w:hanging="10"/>
+        <w:rPr>
+          <w:rFonts w:ascii="Times New Roman" w:eastAsia="Times New Roman" w:hAnsi="Times New Roman" w:cs="Times New Roman"/>
+          <w:color w:val="00000A"/>
+          <w:sz w:val="28"/>
+        </w:rPr>
+      </w:pPr>
+    </w:p>
+    <w:p>
+      <w:pPr>
+        <w:spacing w:after="0"/>
+        <w:ind w:left="-5" w:hanging="10"/>
+        <w:rPr>
+          <w:rFonts w:ascii="Times New Roman" w:eastAsia="Times New Roman" w:hAnsi="Times New Roman" w:cs="Times New Roman"/>
+          <w:color w:val="00000A"/>
+          <w:sz w:val="28"/>
+        </w:rPr>
+      </w:pPr>
+    </w:p>
+    <w:p>
+      <w:pPr>
+        <w:spacing w:after="0"/>
+        <w:ind w:left="-5" w:hanging="10"/>
+        <w:rPr>
+          <w:rFonts w:ascii="Times New Roman" w:eastAsia="Times New Roman" w:hAnsi="Times New Roman" w:cs="Times New Roman"/>
+          <w:color w:val="00000A"/>
+          <w:sz w:val="28"/>
+        </w:rPr>
+      </w:pPr>
+    </w:p>
+    <w:p>
+      <w:pPr>
+        <w:spacing w:after="0"/>
+        <w:ind w:left="-5" w:hanging="10"/>
+        <w:rPr>
+          <w:rFonts w:ascii="Times New Roman" w:eastAsia="Times New Roman" w:hAnsi="Times New Roman" w:cs="Times New Roman"/>
+          <w:color w:val="00000A"/>
+          <w:sz w:val="28"/>
+        </w:rPr>
+      </w:pPr>
+    </w:p>
+    <w:p>
+      <w:pPr>
+        <w:spacing w:after="0"/>
+        <w:ind w:left="-5" w:hanging="10"/>
+        <w:rPr>
+          <w:rFonts w:ascii="Times New Roman" w:eastAsia="Times New Roman" w:hAnsi="Times New Roman" w:cs="Times New Roman"/>
+          <w:color w:val="00000A"/>
+          <w:sz w:val="28"/>
+        </w:rPr>
+      </w:pPr>
+    </w:p>
+    <w:p>
+      <w:pPr>
+        <w:spacing w:after="0"/>
+        <w:ind w:left="-5" w:hanging="10"/>
+        <w:rPr>
+          <w:rFonts w:ascii="Times New Roman" w:eastAsia="Times New Roman" w:hAnsi="Times New Roman" w:cs="Times New Roman"/>
+          <w:color w:val="00000A"/>
+          <w:sz w:val="28"/>
+        </w:rPr>
+      </w:pPr>
+    </w:p>
+    <w:p>
+      <w:pPr>
+        <w:spacing w:after="0"/>
+        <w:ind w:left="-5" w:hanging="10"/>
+        <w:rPr>
+          <w:rFonts w:ascii="Times New Roman" w:eastAsia="Times New Roman" w:hAnsi="Times New Roman" w:cs="Times New Roman"/>
+          <w:color w:val="00000A"/>
+          <w:sz w:val="28"/>
+        </w:rPr>
+      </w:pPr>
+    </w:p>
+    <w:p>
+      <w:pPr>
+        <w:spacing w:after="0"/>
+        <w:ind w:left="-5" w:hanging="10"/>
+        <w:rPr>
+          <w:rFonts w:ascii="Times New Roman" w:eastAsia="Times New Roman" w:hAnsi="Times New Roman" w:cs="Times New Roman"/>
+          <w:color w:val="00000A"/>
+          <w:sz w:val="28"/>
+        </w:rPr>
+      </w:pPr>
+    </w:p>
+    <w:p>
+      <w:pPr>
+        <w:spacing w:after="0"/>
+        <w:ind w:left="-5" w:hanging="10"/>
+        <w:rPr>
+          <w:rFonts w:ascii="Times New Roman" w:eastAsia="Times New Roman" w:hAnsi="Times New Roman" w:cs="Times New Roman"/>
+          <w:color w:val="00000A"/>
+          <w:sz w:val="28"/>
+        </w:rPr>
+      </w:pPr>
+    </w:p>
+    <w:p>
+      <w:pPr>
+        <w:spacing w:after="0"/>
+        <w:ind w:left="-5" w:hanging="10"/>
+        <w:rPr>
+          <w:rFonts w:ascii="Times New Roman" w:eastAsia="Times New Roman" w:hAnsi="Times New Roman" w:cs="Times New Roman"/>
+          <w:color w:val="00000A"/>
+          <w:sz w:val="28"/>
+        </w:rPr>
+      </w:pPr>
+    </w:p>
+    <w:p>
+      <w:pPr>
+        <w:spacing w:after="0"/>
+        <w:ind w:left="-5" w:hanging="10"/>
+        <w:rPr>
+          <w:rFonts w:ascii="Times New Roman" w:eastAsia="Times New Roman" w:hAnsi="Times New Roman" w:cs="Times New Roman"/>
+          <w:color w:val="00000A"/>
+          <w:sz w:val="28"/>
+        </w:rPr>
+      </w:pPr>
+    </w:p>
+    <w:p>
+      <w:pPr>
+        <w:spacing w:after="0"/>
+        <w:ind w:left="-5" w:hanging="10"/>
+        <w:rPr>
+          <w:rFonts w:ascii="Times New Roman" w:eastAsia="Times New Roman" w:hAnsi="Times New Roman" w:cs="Times New Roman"/>
+          <w:color w:val="00000A"/>
+          <w:sz w:val="28"/>
+        </w:rPr>
+      </w:pPr>
+    </w:p>
+    <w:p>
+      <w:pPr>
+        <w:spacing w:after="0"/>
+        <w:ind w:left="-5" w:hanging="10"/>
+        <w:rPr>
+          <w:rFonts w:ascii="Times New Roman" w:eastAsia="Times New Roman" w:hAnsi="Times New Roman" w:cs="Times New Roman"/>
+          <w:color w:val="00000A"/>
+          <w:sz w:val="28"/>
+        </w:rPr>
+      </w:pPr>
+    </w:p>
+    <w:p>
+      <w:pPr>
+        <w:spacing w:after="0"/>
+        <w:ind w:left="-5" w:hanging="10"/>
+        <w:rPr>
+          <w:rFonts w:ascii="Times New Roman" w:eastAsia="Times New Roman" w:hAnsi="Times New Roman" w:cs="Times New Roman"/>
+          <w:color w:val="00000A"/>
+          <w:sz w:val="28"/>
+        </w:rPr>
+      </w:pPr>
+    </w:p>
+    <w:p>
+      <w:pPr>
+        <w:spacing w:after="0"/>
+        <w:ind w:left="-5" w:hanging="10"/>
+        <w:rPr>
+          <w:rFonts w:ascii="Times New Roman" w:eastAsia="Times New Roman" w:hAnsi="Times New Roman" w:cs="Times New Roman"/>
+          <w:color w:val="00000A"/>
+          <w:sz w:val="28"/>
+        </w:rPr>
+      </w:pPr>
+    </w:p>
+    <w:p>
+      <w:pPr>
+        <w:spacing w:after="0"/>
+        <w:ind w:left="-5" w:hanging="10"/>
+        <w:rPr>
+          <w:rFonts w:ascii="Times New Roman" w:eastAsia="Times New Roman" w:hAnsi="Times New Roman" w:cs="Times New Roman"/>
+          <w:color w:val="00000A"/>
+          <w:sz w:val="28"/>
+        </w:rPr>
+      </w:pPr>
+    </w:p>
+    <w:p>
+      <w:pPr>
+        <w:spacing w:after="0"/>
+        <w:ind w:left="-5" w:hanging="10"/>
       </w:pPr>
       <w:r>
         <w:rPr>
@@ -7708,6 +7868,7 @@
           <w:color w:val="00000A"/>
           <w:sz w:val="28"/>
         </w:rPr>
+        <w:lastRenderedPageBreak/>
         <w:t xml:space="preserve">Loaded Toboggan Lead Alone-More Difficult Mogul: </w:t>
       </w:r>
     </w:p>
@@ -8357,7 +8518,6 @@
                 <w:rFonts w:ascii="Times New Roman" w:eastAsia="Times New Roman" w:hAnsi="Times New Roman" w:cs="Times New Roman"/>
                 <w:sz w:val="18"/>
               </w:rPr>
-              <w:lastRenderedPageBreak/>
               <w:t xml:space="preserve">Actively monitors the patient and slope traffic conditions, uphill and </w:t>
             </w:r>
           </w:p>
@@ -9902,6 +10062,72 @@
       <w:pPr>
         <w:spacing w:after="0"/>
         <w:ind w:left="-5" w:hanging="10"/>
+        <w:rPr>
+          <w:rFonts w:ascii="Times New Roman" w:eastAsia="Times New Roman" w:hAnsi="Times New Roman" w:cs="Times New Roman"/>
+          <w:color w:val="00000A"/>
+          <w:sz w:val="28"/>
+        </w:rPr>
+      </w:pPr>
+    </w:p>
+    <w:p>
+      <w:pPr>
+        <w:spacing w:after="0"/>
+        <w:ind w:left="-5" w:hanging="10"/>
+        <w:rPr>
+          <w:rFonts w:ascii="Times New Roman" w:eastAsia="Times New Roman" w:hAnsi="Times New Roman" w:cs="Times New Roman"/>
+          <w:color w:val="00000A"/>
+          <w:sz w:val="28"/>
+        </w:rPr>
+      </w:pPr>
+    </w:p>
+    <w:p>
+      <w:pPr>
+        <w:spacing w:after="0"/>
+        <w:ind w:left="-5" w:hanging="10"/>
+        <w:rPr>
+          <w:rFonts w:ascii="Times New Roman" w:eastAsia="Times New Roman" w:hAnsi="Times New Roman" w:cs="Times New Roman"/>
+          <w:color w:val="00000A"/>
+          <w:sz w:val="28"/>
+        </w:rPr>
+      </w:pPr>
+    </w:p>
+    <w:p>
+      <w:pPr>
+        <w:spacing w:after="0"/>
+        <w:ind w:left="-5" w:hanging="10"/>
+        <w:rPr>
+          <w:rFonts w:ascii="Times New Roman" w:eastAsia="Times New Roman" w:hAnsi="Times New Roman" w:cs="Times New Roman"/>
+          <w:color w:val="00000A"/>
+          <w:sz w:val="28"/>
+        </w:rPr>
+      </w:pPr>
+    </w:p>
+    <w:p>
+      <w:pPr>
+        <w:spacing w:after="0"/>
+        <w:ind w:left="-5" w:hanging="10"/>
+        <w:rPr>
+          <w:rFonts w:ascii="Times New Roman" w:eastAsia="Times New Roman" w:hAnsi="Times New Roman" w:cs="Times New Roman"/>
+          <w:color w:val="00000A"/>
+          <w:sz w:val="28"/>
+        </w:rPr>
+      </w:pPr>
+    </w:p>
+    <w:p>
+      <w:pPr>
+        <w:spacing w:after="0"/>
+        <w:ind w:left="-5" w:hanging="10"/>
+        <w:rPr>
+          <w:rFonts w:ascii="Times New Roman" w:eastAsia="Times New Roman" w:hAnsi="Times New Roman" w:cs="Times New Roman"/>
+          <w:color w:val="00000A"/>
+          <w:sz w:val="28"/>
+        </w:rPr>
+      </w:pPr>
+    </w:p>
+    <w:p>
+      <w:pPr>
+        <w:spacing w:after="0"/>
+        <w:ind w:left="-5" w:hanging="10"/>
       </w:pPr>
       <w:r>
         <w:rPr>
@@ -9909,6 +10135,7 @@
           <w:color w:val="00000A"/>
           <w:sz w:val="28"/>
         </w:rPr>
+        <w:lastRenderedPageBreak/>
         <w:t xml:space="preserve">Loaded Toboggan-Rear Operator: </w:t>
       </w:r>
     </w:p>
@@ -10151,7 +10378,6 @@
                 <w:rFonts w:ascii="Times New Roman" w:eastAsia="Times New Roman" w:hAnsi="Times New Roman" w:cs="Times New Roman"/>
                 <w:sz w:val="18"/>
               </w:rPr>
-              <w:lastRenderedPageBreak/>
               <w:t xml:space="preserve">Operator holds rope using both hands in front of body, at waist to </w:t>
             </w:r>
             <w:proofErr w:type="spellStart"/>

</xml_diff>

<commit_message>
updated signatures to include nsp#
</commit_message>
<xml_diff>
--- a/Revised.docx
+++ b/Revised.docx
@@ -147,7 +147,7 @@
     <w:tbl>
       <w:tblPr>
         <w:tblStyle w:val="TableGrid"/>
-        <w:tblW w:w="10425" w:type="dxa"/>
+        <w:tblW w:w="10443" w:type="dxa"/>
         <w:jc w:val="center"/>
         <w:tblInd w:w="0" w:type="dxa"/>
         <w:tblCellMar>
@@ -158,10 +158,12 @@
         <w:tblLook w:val="04A0" w:firstRow="1" w:lastRow="0" w:firstColumn="1" w:lastColumn="0" w:noHBand="0" w:noVBand="1"/>
       </w:tblPr>
       <w:tblGrid>
-        <w:gridCol w:w="3585"/>
-        <w:gridCol w:w="3420"/>
-        <w:gridCol w:w="1710"/>
-        <w:gridCol w:w="1710"/>
+        <w:gridCol w:w="2847"/>
+        <w:gridCol w:w="2466"/>
+        <w:gridCol w:w="1332"/>
+        <w:gridCol w:w="990"/>
+        <w:gridCol w:w="1080"/>
+        <w:gridCol w:w="1728"/>
       </w:tblGrid>
       <w:tr>
         <w:trPr>
@@ -170,7 +172,7 @@
         </w:trPr>
         <w:tc>
           <w:tcPr>
-            <w:tcW w:w="3585" w:type="dxa"/>
+            <w:tcW w:w="2847" w:type="dxa"/>
             <w:tcBorders>
               <w:top w:val="single" w:sz="12" w:space="0" w:color="00000A"/>
               <w:left w:val="single" w:sz="12" w:space="0" w:color="00000A"/>
@@ -207,8 +209,7 @@
         </w:tc>
         <w:tc>
           <w:tcPr>
-            <w:tcW w:w="6840" w:type="dxa"/>
-            <w:gridSpan w:val="3"/>
+            <w:tcW w:w="2466" w:type="dxa"/>
             <w:tcBorders>
               <w:top w:val="single" w:sz="12" w:space="0" w:color="00000A"/>
               <w:left w:val="single" w:sz="12" w:space="0" w:color="00000A"/>
@@ -240,6 +241,33 @@
               </w:rPr>
               <w:t>Candidate Name:</w:t>
             </w:r>
+          </w:p>
+        </w:tc>
+        <w:tc>
+          <w:tcPr>
+            <w:tcW w:w="5130" w:type="dxa"/>
+            <w:gridSpan w:val="4"/>
+            <w:tcBorders>
+              <w:top w:val="single" w:sz="12" w:space="0" w:color="00000A"/>
+              <w:left w:val="single" w:sz="12" w:space="0" w:color="00000A"/>
+              <w:bottom w:val="single" w:sz="12" w:space="0" w:color="00000A"/>
+              <w:right w:val="single" w:sz="12" w:space="0" w:color="00000A"/>
+            </w:tcBorders>
+            <w:shd w:val="clear" w:color="auto" w:fill="FFFFFF" w:themeFill="background1"/>
+          </w:tcPr>
+          <w:p>
+            <w:pPr>
+              <w:tabs>
+                <w:tab w:val="left" w:pos="3400"/>
+              </w:tabs>
+              <w:rPr>
+                <w:rFonts w:eastAsia="Times New Roman"/>
+                <w:b/>
+                <w:bCs/>
+                <w:sz w:val="32"/>
+                <w:szCs w:val="32"/>
+              </w:rPr>
+            </w:pPr>
           </w:p>
         </w:tc>
       </w:tr>
@@ -250,8 +278,8 @@
         </w:trPr>
         <w:tc>
           <w:tcPr>
-            <w:tcW w:w="10425" w:type="dxa"/>
-            <w:gridSpan w:val="4"/>
+            <w:tcW w:w="10443" w:type="dxa"/>
+            <w:gridSpan w:val="6"/>
             <w:tcBorders>
               <w:top w:val="single" w:sz="12" w:space="0" w:color="00000A"/>
               <w:left w:val="single" w:sz="12" w:space="0" w:color="00000A"/>
@@ -303,7 +331,7 @@
         </w:trPr>
         <w:tc>
           <w:tcPr>
-            <w:tcW w:w="7005" w:type="dxa"/>
+            <w:tcW w:w="5313" w:type="dxa"/>
             <w:gridSpan w:val="2"/>
             <w:tcBorders>
               <w:top w:val="single" w:sz="12" w:space="0" w:color="00000A"/>
@@ -324,7 +352,7 @@
         </w:tc>
         <w:tc>
           <w:tcPr>
-            <w:tcW w:w="1710" w:type="dxa"/>
+            <w:tcW w:w="1332" w:type="dxa"/>
             <w:tcBorders>
               <w:top w:val="single" w:sz="12" w:space="0" w:color="00000A"/>
               <w:left w:val="single" w:sz="12" w:space="0" w:color="00000A"/>
@@ -347,22 +375,13 @@
                 <w:sz w:val="20"/>
                 <w:szCs w:val="20"/>
               </w:rPr>
-              <w:t>Instructor + Date</w:t>
-            </w:r>
-            <w:r>
-              <w:rPr>
-                <w:rFonts w:eastAsia="Times New Roman"/>
-                <w:color w:val="00000A"/>
-                <w:sz w:val="20"/>
-                <w:szCs w:val="20"/>
-              </w:rPr>
-              <w:t xml:space="preserve"> </w:t>
-            </w:r>
-          </w:p>
-        </w:tc>
-        <w:tc>
-          <w:tcPr>
-            <w:tcW w:w="1710" w:type="dxa"/>
+              <w:t>Instructor</w:t>
+            </w:r>
+          </w:p>
+        </w:tc>
+        <w:tc>
+          <w:tcPr>
+            <w:tcW w:w="990" w:type="dxa"/>
             <w:tcBorders>
               <w:top w:val="single" w:sz="12" w:space="0" w:color="00000A"/>
               <w:left w:val="single" w:sz="12" w:space="0" w:color="00000A"/>
@@ -380,11 +399,64 @@
             </w:pPr>
             <w:r>
               <w:rPr>
-                <w:rFonts w:eastAsia="Times New Roman"/>
-                <w:sz w:val="20"/>
-                <w:szCs w:val="20"/>
-              </w:rPr>
-              <w:t>Instructor + Date</w:t>
+                <w:sz w:val="20"/>
+                <w:szCs w:val="20"/>
+              </w:rPr>
+              <w:t>#</w:t>
+            </w:r>
+          </w:p>
+        </w:tc>
+        <w:tc>
+          <w:tcPr>
+            <w:tcW w:w="1080" w:type="dxa"/>
+            <w:tcBorders>
+              <w:top w:val="single" w:sz="12" w:space="0" w:color="00000A"/>
+              <w:left w:val="single" w:sz="12" w:space="0" w:color="00000A"/>
+              <w:bottom w:val="single" w:sz="12" w:space="0" w:color="00000A"/>
+              <w:right w:val="single" w:sz="12" w:space="0" w:color="00000A"/>
+            </w:tcBorders>
+            <w:shd w:val="clear" w:color="auto" w:fill="D0CECE" w:themeFill="background2" w:themeFillShade="E6"/>
+          </w:tcPr>
+          <w:p>
+            <w:pPr>
+              <w:rPr>
+                <w:sz w:val="20"/>
+                <w:szCs w:val="20"/>
+              </w:rPr>
+            </w:pPr>
+            <w:r>
+              <w:rPr>
+                <w:sz w:val="20"/>
+                <w:szCs w:val="20"/>
+              </w:rPr>
+              <w:t>Date</w:t>
+            </w:r>
+          </w:p>
+        </w:tc>
+        <w:tc>
+          <w:tcPr>
+            <w:tcW w:w="1728" w:type="dxa"/>
+            <w:tcBorders>
+              <w:top w:val="single" w:sz="12" w:space="0" w:color="00000A"/>
+              <w:left w:val="single" w:sz="12" w:space="0" w:color="00000A"/>
+              <w:bottom w:val="single" w:sz="12" w:space="0" w:color="00000A"/>
+              <w:right w:val="single" w:sz="12" w:space="0" w:color="00000A"/>
+            </w:tcBorders>
+            <w:shd w:val="clear" w:color="auto" w:fill="D0CECE" w:themeFill="background2" w:themeFillShade="E6"/>
+          </w:tcPr>
+          <w:p>
+            <w:pPr>
+              <w:rPr>
+                <w:sz w:val="20"/>
+                <w:szCs w:val="20"/>
+              </w:rPr>
+            </w:pPr>
+            <w:r>
+              <w:rPr>
+                <w:sz w:val="20"/>
+                <w:szCs w:val="20"/>
+              </w:rPr>
+              <w:t>Signature</w:t>
             </w:r>
           </w:p>
         </w:tc>
@@ -396,7 +468,7 @@
         </w:trPr>
         <w:tc>
           <w:tcPr>
-            <w:tcW w:w="7005" w:type="dxa"/>
+            <w:tcW w:w="5313" w:type="dxa"/>
             <w:gridSpan w:val="2"/>
             <w:tcBorders>
               <w:top w:val="single" w:sz="12" w:space="0" w:color="00000A"/>
@@ -424,7 +496,7 @@
         </w:tc>
         <w:tc>
           <w:tcPr>
-            <w:tcW w:w="1710" w:type="dxa"/>
+            <w:tcW w:w="1332" w:type="dxa"/>
             <w:tcBorders>
               <w:top w:val="single" w:sz="12" w:space="0" w:color="00000A"/>
               <w:left w:val="single" w:sz="12" w:space="0" w:color="00000A"/>
@@ -454,7 +526,53 @@
         </w:tc>
         <w:tc>
           <w:tcPr>
-            <w:tcW w:w="1710" w:type="dxa"/>
+            <w:tcW w:w="990" w:type="dxa"/>
+            <w:tcBorders>
+              <w:top w:val="single" w:sz="12" w:space="0" w:color="00000A"/>
+              <w:left w:val="single" w:sz="12" w:space="0" w:color="00000A"/>
+              <w:bottom w:val="single" w:sz="12" w:space="0" w:color="00000A"/>
+              <w:right w:val="single" w:sz="12" w:space="0" w:color="00000A"/>
+            </w:tcBorders>
+          </w:tcPr>
+          <w:p>
+            <w:pPr>
+              <w:ind w:right="16"/>
+              <w:jc w:val="center"/>
+              <w:rPr>
+                <w:rFonts w:eastAsia="Times New Roman"/>
+                <w:color w:val="00000A"/>
+                <w:sz w:val="20"/>
+                <w:szCs w:val="20"/>
+              </w:rPr>
+            </w:pPr>
+          </w:p>
+        </w:tc>
+        <w:tc>
+          <w:tcPr>
+            <w:tcW w:w="1080" w:type="dxa"/>
+            <w:tcBorders>
+              <w:top w:val="single" w:sz="12" w:space="0" w:color="00000A"/>
+              <w:left w:val="single" w:sz="12" w:space="0" w:color="00000A"/>
+              <w:bottom w:val="single" w:sz="12" w:space="0" w:color="00000A"/>
+              <w:right w:val="single" w:sz="12" w:space="0" w:color="00000A"/>
+            </w:tcBorders>
+          </w:tcPr>
+          <w:p>
+            <w:pPr>
+              <w:ind w:right="16"/>
+              <w:jc w:val="center"/>
+              <w:rPr>
+                <w:rFonts w:eastAsia="Times New Roman"/>
+                <w:color w:val="00000A"/>
+                <w:sz w:val="20"/>
+                <w:szCs w:val="20"/>
+              </w:rPr>
+            </w:pPr>
+          </w:p>
+        </w:tc>
+        <w:tc>
+          <w:tcPr>
+            <w:tcW w:w="1728" w:type="dxa"/>
             <w:tcBorders>
               <w:top w:val="single" w:sz="12" w:space="0" w:color="00000A"/>
               <w:left w:val="single" w:sz="12" w:space="0" w:color="00000A"/>
@@ -490,7 +608,7 @@
         </w:trPr>
         <w:tc>
           <w:tcPr>
-            <w:tcW w:w="7005" w:type="dxa"/>
+            <w:tcW w:w="5313" w:type="dxa"/>
             <w:gridSpan w:val="2"/>
             <w:tcBorders>
               <w:top w:val="single" w:sz="12" w:space="0" w:color="00000A"/>
@@ -529,51 +647,89 @@
                 <w:sz w:val="20"/>
                 <w:szCs w:val="20"/>
               </w:rPr>
-              <w:t xml:space="preserve"> </w:t>
-            </w:r>
+              <w:t xml:space="preserve"> snow interaction with flexion and extension movements </w:t>
+            </w:r>
+          </w:p>
+        </w:tc>
+        <w:tc>
+          <w:tcPr>
+            <w:tcW w:w="1332" w:type="dxa"/>
+            <w:tcBorders>
+              <w:top w:val="single" w:sz="12" w:space="0" w:color="00000A"/>
+              <w:left w:val="single" w:sz="12" w:space="0" w:color="00000A"/>
+              <w:bottom w:val="single" w:sz="12" w:space="0" w:color="00000A"/>
+              <w:right w:val="single" w:sz="12" w:space="0" w:color="00000A"/>
+            </w:tcBorders>
+          </w:tcPr>
+          <w:p>
+            <w:pPr>
+              <w:ind w:right="16"/>
+              <w:jc w:val="center"/>
+              <w:rPr>
+                <w:sz w:val="20"/>
+                <w:szCs w:val="20"/>
+              </w:rPr>
+            </w:pPr>
             <w:r>
               <w:rPr>
                 <w:rFonts w:eastAsia="Times New Roman"/>
-                <w:sz w:val="20"/>
-                <w:szCs w:val="20"/>
-              </w:rPr>
-              <w:t xml:space="preserve">snow interaction with flexion and extension movements </w:t>
-            </w:r>
-          </w:p>
-        </w:tc>
-        <w:tc>
-          <w:tcPr>
-            <w:tcW w:w="1710" w:type="dxa"/>
-            <w:tcBorders>
-              <w:top w:val="single" w:sz="12" w:space="0" w:color="00000A"/>
-              <w:left w:val="single" w:sz="12" w:space="0" w:color="00000A"/>
-              <w:bottom w:val="single" w:sz="12" w:space="0" w:color="00000A"/>
-              <w:right w:val="single" w:sz="12" w:space="0" w:color="00000A"/>
-            </w:tcBorders>
-          </w:tcPr>
-          <w:p>
-            <w:pPr>
-              <w:ind w:right="16"/>
-              <w:jc w:val="center"/>
-              <w:rPr>
-                <w:sz w:val="20"/>
-                <w:szCs w:val="20"/>
-              </w:rPr>
-            </w:pPr>
-            <w:r>
+                <w:color w:val="00000A"/>
+                <w:sz w:val="20"/>
+                <w:szCs w:val="20"/>
+              </w:rPr>
+              <w:t xml:space="preserve"> </w:t>
+            </w:r>
+          </w:p>
+        </w:tc>
+        <w:tc>
+          <w:tcPr>
+            <w:tcW w:w="990" w:type="dxa"/>
+            <w:tcBorders>
+              <w:top w:val="single" w:sz="12" w:space="0" w:color="00000A"/>
+              <w:left w:val="single" w:sz="12" w:space="0" w:color="00000A"/>
+              <w:bottom w:val="single" w:sz="12" w:space="0" w:color="00000A"/>
+              <w:right w:val="single" w:sz="12" w:space="0" w:color="00000A"/>
+            </w:tcBorders>
+          </w:tcPr>
+          <w:p>
+            <w:pPr>
+              <w:ind w:right="16"/>
+              <w:jc w:val="center"/>
               <w:rPr>
                 <w:rFonts w:eastAsia="Times New Roman"/>
                 <w:color w:val="00000A"/>
                 <w:sz w:val="20"/>
                 <w:szCs w:val="20"/>
               </w:rPr>
-              <w:t xml:space="preserve"> </w:t>
-            </w:r>
-          </w:p>
-        </w:tc>
-        <w:tc>
-          <w:tcPr>
-            <w:tcW w:w="1710" w:type="dxa"/>
+            </w:pPr>
+          </w:p>
+        </w:tc>
+        <w:tc>
+          <w:tcPr>
+            <w:tcW w:w="1080" w:type="dxa"/>
+            <w:tcBorders>
+              <w:top w:val="single" w:sz="12" w:space="0" w:color="00000A"/>
+              <w:left w:val="single" w:sz="12" w:space="0" w:color="00000A"/>
+              <w:bottom w:val="single" w:sz="12" w:space="0" w:color="00000A"/>
+              <w:right w:val="single" w:sz="12" w:space="0" w:color="00000A"/>
+            </w:tcBorders>
+          </w:tcPr>
+          <w:p>
+            <w:pPr>
+              <w:ind w:right="16"/>
+              <w:jc w:val="center"/>
+              <w:rPr>
+                <w:rFonts w:eastAsia="Times New Roman"/>
+                <w:color w:val="00000A"/>
+                <w:sz w:val="20"/>
+                <w:szCs w:val="20"/>
+              </w:rPr>
+            </w:pPr>
+          </w:p>
+        </w:tc>
+        <w:tc>
+          <w:tcPr>
+            <w:tcW w:w="1728" w:type="dxa"/>
             <w:tcBorders>
               <w:top w:val="single" w:sz="12" w:space="0" w:color="00000A"/>
               <w:left w:val="single" w:sz="12" w:space="0" w:color="00000A"/>
@@ -609,7 +765,7 @@
         </w:trPr>
         <w:tc>
           <w:tcPr>
-            <w:tcW w:w="7005" w:type="dxa"/>
+            <w:tcW w:w="5313" w:type="dxa"/>
             <w:gridSpan w:val="2"/>
             <w:tcBorders>
               <w:top w:val="single" w:sz="12" w:space="0" w:color="00000A"/>
@@ -638,7 +794,7 @@
         </w:tc>
         <w:tc>
           <w:tcPr>
-            <w:tcW w:w="1710" w:type="dxa"/>
+            <w:tcW w:w="1332" w:type="dxa"/>
             <w:tcBorders>
               <w:top w:val="single" w:sz="12" w:space="0" w:color="00000A"/>
               <w:left w:val="single" w:sz="12" w:space="0" w:color="00000A"/>
@@ -668,7 +824,53 @@
         </w:tc>
         <w:tc>
           <w:tcPr>
-            <w:tcW w:w="1710" w:type="dxa"/>
+            <w:tcW w:w="990" w:type="dxa"/>
+            <w:tcBorders>
+              <w:top w:val="single" w:sz="12" w:space="0" w:color="00000A"/>
+              <w:left w:val="single" w:sz="12" w:space="0" w:color="00000A"/>
+              <w:bottom w:val="single" w:sz="12" w:space="0" w:color="00000A"/>
+              <w:right w:val="single" w:sz="12" w:space="0" w:color="00000A"/>
+            </w:tcBorders>
+          </w:tcPr>
+          <w:p>
+            <w:pPr>
+              <w:ind w:right="16"/>
+              <w:jc w:val="center"/>
+              <w:rPr>
+                <w:rFonts w:eastAsia="Times New Roman"/>
+                <w:color w:val="00000A"/>
+                <w:sz w:val="20"/>
+                <w:szCs w:val="20"/>
+              </w:rPr>
+            </w:pPr>
+          </w:p>
+        </w:tc>
+        <w:tc>
+          <w:tcPr>
+            <w:tcW w:w="1080" w:type="dxa"/>
+            <w:tcBorders>
+              <w:top w:val="single" w:sz="12" w:space="0" w:color="00000A"/>
+              <w:left w:val="single" w:sz="12" w:space="0" w:color="00000A"/>
+              <w:bottom w:val="single" w:sz="12" w:space="0" w:color="00000A"/>
+              <w:right w:val="single" w:sz="12" w:space="0" w:color="00000A"/>
+            </w:tcBorders>
+          </w:tcPr>
+          <w:p>
+            <w:pPr>
+              <w:ind w:right="16"/>
+              <w:jc w:val="center"/>
+              <w:rPr>
+                <w:rFonts w:eastAsia="Times New Roman"/>
+                <w:color w:val="00000A"/>
+                <w:sz w:val="20"/>
+                <w:szCs w:val="20"/>
+              </w:rPr>
+            </w:pPr>
+          </w:p>
+        </w:tc>
+        <w:tc>
+          <w:tcPr>
+            <w:tcW w:w="1728" w:type="dxa"/>
             <w:tcBorders>
               <w:top w:val="single" w:sz="12" w:space="0" w:color="00000A"/>
               <w:left w:val="single" w:sz="12" w:space="0" w:color="00000A"/>
@@ -704,7 +906,7 @@
         </w:trPr>
         <w:tc>
           <w:tcPr>
-            <w:tcW w:w="7005" w:type="dxa"/>
+            <w:tcW w:w="5313" w:type="dxa"/>
             <w:gridSpan w:val="2"/>
             <w:tcBorders>
               <w:top w:val="single" w:sz="12" w:space="0" w:color="00000A"/>
@@ -748,7 +950,7 @@
         </w:tc>
         <w:tc>
           <w:tcPr>
-            <w:tcW w:w="1710" w:type="dxa"/>
+            <w:tcW w:w="1332" w:type="dxa"/>
             <w:tcBorders>
               <w:top w:val="single" w:sz="12" w:space="0" w:color="00000A"/>
               <w:left w:val="single" w:sz="12" w:space="0" w:color="00000A"/>
@@ -778,7 +980,53 @@
         </w:tc>
         <w:tc>
           <w:tcPr>
-            <w:tcW w:w="1710" w:type="dxa"/>
+            <w:tcW w:w="990" w:type="dxa"/>
+            <w:tcBorders>
+              <w:top w:val="single" w:sz="12" w:space="0" w:color="00000A"/>
+              <w:left w:val="single" w:sz="12" w:space="0" w:color="00000A"/>
+              <w:bottom w:val="single" w:sz="12" w:space="0" w:color="00000A"/>
+              <w:right w:val="single" w:sz="12" w:space="0" w:color="00000A"/>
+            </w:tcBorders>
+          </w:tcPr>
+          <w:p>
+            <w:pPr>
+              <w:ind w:right="16"/>
+              <w:jc w:val="center"/>
+              <w:rPr>
+                <w:rFonts w:eastAsia="Times New Roman"/>
+                <w:color w:val="00000A"/>
+                <w:sz w:val="20"/>
+                <w:szCs w:val="20"/>
+              </w:rPr>
+            </w:pPr>
+          </w:p>
+        </w:tc>
+        <w:tc>
+          <w:tcPr>
+            <w:tcW w:w="1080" w:type="dxa"/>
+            <w:tcBorders>
+              <w:top w:val="single" w:sz="12" w:space="0" w:color="00000A"/>
+              <w:left w:val="single" w:sz="12" w:space="0" w:color="00000A"/>
+              <w:bottom w:val="single" w:sz="12" w:space="0" w:color="00000A"/>
+              <w:right w:val="single" w:sz="12" w:space="0" w:color="00000A"/>
+            </w:tcBorders>
+          </w:tcPr>
+          <w:p>
+            <w:pPr>
+              <w:ind w:right="16"/>
+              <w:jc w:val="center"/>
+              <w:rPr>
+                <w:rFonts w:eastAsia="Times New Roman"/>
+                <w:color w:val="00000A"/>
+                <w:sz w:val="20"/>
+                <w:szCs w:val="20"/>
+              </w:rPr>
+            </w:pPr>
+          </w:p>
+        </w:tc>
+        <w:tc>
+          <w:tcPr>
+            <w:tcW w:w="1728" w:type="dxa"/>
             <w:tcBorders>
               <w:top w:val="single" w:sz="12" w:space="0" w:color="00000A"/>
               <w:left w:val="single" w:sz="12" w:space="0" w:color="00000A"/>
@@ -814,7 +1062,7 @@
         </w:trPr>
         <w:tc>
           <w:tcPr>
-            <w:tcW w:w="7005" w:type="dxa"/>
+            <w:tcW w:w="5313" w:type="dxa"/>
             <w:gridSpan w:val="2"/>
             <w:tcBorders>
               <w:top w:val="single" w:sz="12" w:space="0" w:color="00000A"/>
@@ -842,7 +1090,7 @@
         </w:tc>
         <w:tc>
           <w:tcPr>
-            <w:tcW w:w="1710" w:type="dxa"/>
+            <w:tcW w:w="1332" w:type="dxa"/>
             <w:tcBorders>
               <w:top w:val="single" w:sz="12" w:space="0" w:color="00000A"/>
               <w:left w:val="single" w:sz="12" w:space="0" w:color="00000A"/>
@@ -872,7 +1120,53 @@
         </w:tc>
         <w:tc>
           <w:tcPr>
-            <w:tcW w:w="1710" w:type="dxa"/>
+            <w:tcW w:w="990" w:type="dxa"/>
+            <w:tcBorders>
+              <w:top w:val="single" w:sz="12" w:space="0" w:color="00000A"/>
+              <w:left w:val="single" w:sz="12" w:space="0" w:color="00000A"/>
+              <w:bottom w:val="single" w:sz="12" w:space="0" w:color="00000A"/>
+              <w:right w:val="single" w:sz="12" w:space="0" w:color="00000A"/>
+            </w:tcBorders>
+          </w:tcPr>
+          <w:p>
+            <w:pPr>
+              <w:ind w:right="16"/>
+              <w:jc w:val="center"/>
+              <w:rPr>
+                <w:rFonts w:eastAsia="Times New Roman"/>
+                <w:color w:val="00000A"/>
+                <w:sz w:val="20"/>
+                <w:szCs w:val="20"/>
+              </w:rPr>
+            </w:pPr>
+          </w:p>
+        </w:tc>
+        <w:tc>
+          <w:tcPr>
+            <w:tcW w:w="1080" w:type="dxa"/>
+            <w:tcBorders>
+              <w:top w:val="single" w:sz="12" w:space="0" w:color="00000A"/>
+              <w:left w:val="single" w:sz="12" w:space="0" w:color="00000A"/>
+              <w:bottom w:val="single" w:sz="12" w:space="0" w:color="00000A"/>
+              <w:right w:val="single" w:sz="12" w:space="0" w:color="00000A"/>
+            </w:tcBorders>
+          </w:tcPr>
+          <w:p>
+            <w:pPr>
+              <w:ind w:right="16"/>
+              <w:jc w:val="center"/>
+              <w:rPr>
+                <w:rFonts w:eastAsia="Times New Roman"/>
+                <w:color w:val="00000A"/>
+                <w:sz w:val="20"/>
+                <w:szCs w:val="20"/>
+              </w:rPr>
+            </w:pPr>
+          </w:p>
+        </w:tc>
+        <w:tc>
+          <w:tcPr>
+            <w:tcW w:w="1728" w:type="dxa"/>
             <w:tcBorders>
               <w:top w:val="single" w:sz="12" w:space="0" w:color="00000A"/>
               <w:left w:val="single" w:sz="12" w:space="0" w:color="00000A"/>
@@ -908,8 +1202,8 @@
         </w:trPr>
         <w:tc>
           <w:tcPr>
-            <w:tcW w:w="10425" w:type="dxa"/>
-            <w:gridSpan w:val="4"/>
+            <w:tcW w:w="10443" w:type="dxa"/>
+            <w:gridSpan w:val="6"/>
             <w:tcBorders>
               <w:top w:val="single" w:sz="12" w:space="0" w:color="00000A"/>
               <w:left w:val="single" w:sz="12" w:space="0" w:color="00000A"/>
@@ -936,27 +1230,7 @@
                 <w:sz w:val="20"/>
                 <w:szCs w:val="20"/>
               </w:rPr>
-              <w:t>Terrain specific principles for Groomed Slope</w:t>
-            </w:r>
-            <w:r>
-              <w:rPr>
-                <w:rFonts w:eastAsia="Times New Roman"/>
-                <w:b/>
-                <w:bCs/>
-                <w:sz w:val="20"/>
-                <w:szCs w:val="20"/>
-              </w:rPr>
-              <w:t xml:space="preserve"> </w:t>
-            </w:r>
-            <w:r>
-              <w:rPr>
-                <w:rFonts w:eastAsia="Times New Roman"/>
-                <w:b/>
-                <w:bCs/>
-                <w:sz w:val="20"/>
-                <w:szCs w:val="20"/>
-              </w:rPr>
-              <w:t>Skiing</w:t>
+              <w:t>Terrain specific principles for Groomed Slope Skiing</w:t>
             </w:r>
           </w:p>
         </w:tc>
@@ -968,7 +1242,7 @@
         </w:trPr>
         <w:tc>
           <w:tcPr>
-            <w:tcW w:w="7005" w:type="dxa"/>
+            <w:tcW w:w="5313" w:type="dxa"/>
             <w:gridSpan w:val="2"/>
             <w:tcBorders>
               <w:top w:val="single" w:sz="12" w:space="0" w:color="00000A"/>
@@ -997,7 +1271,7 @@
         </w:tc>
         <w:tc>
           <w:tcPr>
-            <w:tcW w:w="1710" w:type="dxa"/>
+            <w:tcW w:w="1332" w:type="dxa"/>
             <w:tcBorders>
               <w:top w:val="single" w:sz="12" w:space="0" w:color="00000A"/>
               <w:left w:val="single" w:sz="12" w:space="0" w:color="00000A"/>
@@ -1020,7 +1294,53 @@
         </w:tc>
         <w:tc>
           <w:tcPr>
-            <w:tcW w:w="1710" w:type="dxa"/>
+            <w:tcW w:w="990" w:type="dxa"/>
+            <w:tcBorders>
+              <w:top w:val="single" w:sz="12" w:space="0" w:color="00000A"/>
+              <w:left w:val="single" w:sz="12" w:space="0" w:color="00000A"/>
+              <w:bottom w:val="single" w:sz="12" w:space="0" w:color="00000A"/>
+              <w:right w:val="single" w:sz="12" w:space="0" w:color="00000A"/>
+            </w:tcBorders>
+          </w:tcPr>
+          <w:p>
+            <w:pPr>
+              <w:ind w:right="16"/>
+              <w:jc w:val="center"/>
+              <w:rPr>
+                <w:rFonts w:eastAsia="Times New Roman"/>
+                <w:color w:val="00000A"/>
+                <w:sz w:val="20"/>
+                <w:szCs w:val="20"/>
+              </w:rPr>
+            </w:pPr>
+          </w:p>
+        </w:tc>
+        <w:tc>
+          <w:tcPr>
+            <w:tcW w:w="1080" w:type="dxa"/>
+            <w:tcBorders>
+              <w:top w:val="single" w:sz="12" w:space="0" w:color="00000A"/>
+              <w:left w:val="single" w:sz="12" w:space="0" w:color="00000A"/>
+              <w:bottom w:val="single" w:sz="12" w:space="0" w:color="00000A"/>
+              <w:right w:val="single" w:sz="12" w:space="0" w:color="00000A"/>
+            </w:tcBorders>
+          </w:tcPr>
+          <w:p>
+            <w:pPr>
+              <w:ind w:right="16"/>
+              <w:jc w:val="center"/>
+              <w:rPr>
+                <w:rFonts w:eastAsia="Times New Roman"/>
+                <w:color w:val="00000A"/>
+                <w:sz w:val="20"/>
+                <w:szCs w:val="20"/>
+              </w:rPr>
+            </w:pPr>
+          </w:p>
+        </w:tc>
+        <w:tc>
+          <w:tcPr>
+            <w:tcW w:w="1728" w:type="dxa"/>
             <w:tcBorders>
               <w:top w:val="single" w:sz="12" w:space="0" w:color="00000A"/>
               <w:left w:val="single" w:sz="12" w:space="0" w:color="00000A"/>
@@ -1049,7 +1369,7 @@
         </w:trPr>
         <w:tc>
           <w:tcPr>
-            <w:tcW w:w="7005" w:type="dxa"/>
+            <w:tcW w:w="5313" w:type="dxa"/>
             <w:gridSpan w:val="2"/>
             <w:tcBorders>
               <w:top w:val="single" w:sz="12" w:space="0" w:color="00000A"/>
@@ -1078,7 +1398,7 @@
         </w:tc>
         <w:tc>
           <w:tcPr>
-            <w:tcW w:w="1710" w:type="dxa"/>
+            <w:tcW w:w="1332" w:type="dxa"/>
             <w:tcBorders>
               <w:top w:val="single" w:sz="12" w:space="0" w:color="00000A"/>
               <w:left w:val="single" w:sz="12" w:space="0" w:color="00000A"/>
@@ -1101,7 +1421,53 @@
         </w:tc>
         <w:tc>
           <w:tcPr>
-            <w:tcW w:w="1710" w:type="dxa"/>
+            <w:tcW w:w="990" w:type="dxa"/>
+            <w:tcBorders>
+              <w:top w:val="single" w:sz="12" w:space="0" w:color="00000A"/>
+              <w:left w:val="single" w:sz="12" w:space="0" w:color="00000A"/>
+              <w:bottom w:val="single" w:sz="12" w:space="0" w:color="00000A"/>
+              <w:right w:val="single" w:sz="12" w:space="0" w:color="00000A"/>
+            </w:tcBorders>
+          </w:tcPr>
+          <w:p>
+            <w:pPr>
+              <w:ind w:right="16"/>
+              <w:jc w:val="center"/>
+              <w:rPr>
+                <w:rFonts w:eastAsia="Times New Roman"/>
+                <w:color w:val="00000A"/>
+                <w:sz w:val="20"/>
+                <w:szCs w:val="20"/>
+              </w:rPr>
+            </w:pPr>
+          </w:p>
+        </w:tc>
+        <w:tc>
+          <w:tcPr>
+            <w:tcW w:w="1080" w:type="dxa"/>
+            <w:tcBorders>
+              <w:top w:val="single" w:sz="12" w:space="0" w:color="00000A"/>
+              <w:left w:val="single" w:sz="12" w:space="0" w:color="00000A"/>
+              <w:bottom w:val="single" w:sz="12" w:space="0" w:color="00000A"/>
+              <w:right w:val="single" w:sz="12" w:space="0" w:color="00000A"/>
+            </w:tcBorders>
+          </w:tcPr>
+          <w:p>
+            <w:pPr>
+              <w:ind w:right="16"/>
+              <w:jc w:val="center"/>
+              <w:rPr>
+                <w:rFonts w:eastAsia="Times New Roman"/>
+                <w:color w:val="00000A"/>
+                <w:sz w:val="20"/>
+                <w:szCs w:val="20"/>
+              </w:rPr>
+            </w:pPr>
+          </w:p>
+        </w:tc>
+        <w:tc>
+          <w:tcPr>
+            <w:tcW w:w="1728" w:type="dxa"/>
             <w:tcBorders>
               <w:top w:val="single" w:sz="12" w:space="0" w:color="00000A"/>
               <w:left w:val="single" w:sz="12" w:space="0" w:color="00000A"/>
@@ -1130,7 +1496,7 @@
         </w:trPr>
         <w:tc>
           <w:tcPr>
-            <w:tcW w:w="7005" w:type="dxa"/>
+            <w:tcW w:w="5313" w:type="dxa"/>
             <w:gridSpan w:val="2"/>
             <w:tcBorders>
               <w:top w:val="single" w:sz="12" w:space="0" w:color="00000A"/>
@@ -1153,29 +1519,59 @@
                 <w:sz w:val="20"/>
                 <w:szCs w:val="20"/>
               </w:rPr>
-              <w:t xml:space="preserve">Pole touch if used, will </w:t>
-            </w:r>
-            <w:r>
+              <w:t>Pole touch if used, will complement the turn in timing and direction of travel</w:t>
+            </w:r>
+          </w:p>
+        </w:tc>
+        <w:tc>
+          <w:tcPr>
+            <w:tcW w:w="1332" w:type="dxa"/>
+            <w:tcBorders>
+              <w:top w:val="single" w:sz="12" w:space="0" w:color="00000A"/>
+              <w:left w:val="single" w:sz="12" w:space="0" w:color="00000A"/>
+              <w:bottom w:val="single" w:sz="12" w:space="0" w:color="00000A"/>
+              <w:right w:val="single" w:sz="12" w:space="0" w:color="00000A"/>
+            </w:tcBorders>
+          </w:tcPr>
+          <w:p>
+            <w:pPr>
+              <w:ind w:right="16"/>
+              <w:jc w:val="center"/>
               <w:rPr>
                 <w:rFonts w:eastAsia="Times New Roman"/>
-                <w:sz w:val="20"/>
-                <w:szCs w:val="20"/>
-              </w:rPr>
-              <w:t>complement</w:t>
-            </w:r>
-            <w:r>
+                <w:color w:val="00000A"/>
+                <w:sz w:val="20"/>
+                <w:szCs w:val="20"/>
+              </w:rPr>
+            </w:pPr>
+          </w:p>
+        </w:tc>
+        <w:tc>
+          <w:tcPr>
+            <w:tcW w:w="990" w:type="dxa"/>
+            <w:tcBorders>
+              <w:top w:val="single" w:sz="12" w:space="0" w:color="00000A"/>
+              <w:left w:val="single" w:sz="12" w:space="0" w:color="00000A"/>
+              <w:bottom w:val="single" w:sz="12" w:space="0" w:color="00000A"/>
+              <w:right w:val="single" w:sz="12" w:space="0" w:color="00000A"/>
+            </w:tcBorders>
+          </w:tcPr>
+          <w:p>
+            <w:pPr>
+              <w:ind w:right="16"/>
+              <w:jc w:val="center"/>
               <w:rPr>
                 <w:rFonts w:eastAsia="Times New Roman"/>
-                <w:sz w:val="20"/>
-                <w:szCs w:val="20"/>
-              </w:rPr>
-              <w:t xml:space="preserve"> the turn in timing and direction of travel</w:t>
-            </w:r>
-          </w:p>
-        </w:tc>
-        <w:tc>
-          <w:tcPr>
-            <w:tcW w:w="1710" w:type="dxa"/>
+                <w:color w:val="00000A"/>
+                <w:sz w:val="20"/>
+                <w:szCs w:val="20"/>
+              </w:rPr>
+            </w:pPr>
+          </w:p>
+        </w:tc>
+        <w:tc>
+          <w:tcPr>
+            <w:tcW w:w="1080" w:type="dxa"/>
             <w:tcBorders>
               <w:top w:val="single" w:sz="12" w:space="0" w:color="00000A"/>
               <w:left w:val="single" w:sz="12" w:space="0" w:color="00000A"/>
@@ -1198,7 +1594,7 @@
         </w:tc>
         <w:tc>
           <w:tcPr>
-            <w:tcW w:w="1710" w:type="dxa"/>
+            <w:tcW w:w="1728" w:type="dxa"/>
             <w:tcBorders>
               <w:top w:val="single" w:sz="12" w:space="0" w:color="00000A"/>
               <w:left w:val="single" w:sz="12" w:space="0" w:color="00000A"/>
@@ -1227,7 +1623,7 @@
         </w:trPr>
         <w:tc>
           <w:tcPr>
-            <w:tcW w:w="7005" w:type="dxa"/>
+            <w:tcW w:w="5313" w:type="dxa"/>
             <w:gridSpan w:val="2"/>
             <w:tcBorders>
               <w:top w:val="single" w:sz="12" w:space="0" w:color="00000A"/>
@@ -1256,7 +1652,7 @@
         </w:tc>
         <w:tc>
           <w:tcPr>
-            <w:tcW w:w="1710" w:type="dxa"/>
+            <w:tcW w:w="1332" w:type="dxa"/>
             <w:tcBorders>
               <w:top w:val="single" w:sz="12" w:space="0" w:color="00000A"/>
               <w:left w:val="single" w:sz="12" w:space="0" w:color="00000A"/>
@@ -1279,7 +1675,53 @@
         </w:tc>
         <w:tc>
           <w:tcPr>
-            <w:tcW w:w="1710" w:type="dxa"/>
+            <w:tcW w:w="990" w:type="dxa"/>
+            <w:tcBorders>
+              <w:top w:val="single" w:sz="12" w:space="0" w:color="00000A"/>
+              <w:left w:val="single" w:sz="12" w:space="0" w:color="00000A"/>
+              <w:bottom w:val="single" w:sz="12" w:space="0" w:color="00000A"/>
+              <w:right w:val="single" w:sz="12" w:space="0" w:color="00000A"/>
+            </w:tcBorders>
+          </w:tcPr>
+          <w:p>
+            <w:pPr>
+              <w:ind w:right="16"/>
+              <w:jc w:val="center"/>
+              <w:rPr>
+                <w:rFonts w:eastAsia="Times New Roman"/>
+                <w:color w:val="00000A"/>
+                <w:sz w:val="20"/>
+                <w:szCs w:val="20"/>
+              </w:rPr>
+            </w:pPr>
+          </w:p>
+        </w:tc>
+        <w:tc>
+          <w:tcPr>
+            <w:tcW w:w="1080" w:type="dxa"/>
+            <w:tcBorders>
+              <w:top w:val="single" w:sz="12" w:space="0" w:color="00000A"/>
+              <w:left w:val="single" w:sz="12" w:space="0" w:color="00000A"/>
+              <w:bottom w:val="single" w:sz="12" w:space="0" w:color="00000A"/>
+              <w:right w:val="single" w:sz="12" w:space="0" w:color="00000A"/>
+            </w:tcBorders>
+          </w:tcPr>
+          <w:p>
+            <w:pPr>
+              <w:ind w:right="16"/>
+              <w:jc w:val="center"/>
+              <w:rPr>
+                <w:rFonts w:eastAsia="Times New Roman"/>
+                <w:color w:val="00000A"/>
+                <w:sz w:val="20"/>
+                <w:szCs w:val="20"/>
+              </w:rPr>
+            </w:pPr>
+          </w:p>
+        </w:tc>
+        <w:tc>
+          <w:tcPr>
+            <w:tcW w:w="1728" w:type="dxa"/>
             <w:tcBorders>
               <w:top w:val="single" w:sz="12" w:space="0" w:color="00000A"/>
               <w:left w:val="single" w:sz="12" w:space="0" w:color="00000A"/>
@@ -1308,8 +1750,8 @@
         </w:trPr>
         <w:tc>
           <w:tcPr>
-            <w:tcW w:w="10425" w:type="dxa"/>
-            <w:gridSpan w:val="4"/>
+            <w:tcW w:w="10443" w:type="dxa"/>
+            <w:gridSpan w:val="6"/>
             <w:tcBorders>
               <w:top w:val="single" w:sz="12" w:space="0" w:color="00000A"/>
               <w:left w:val="single" w:sz="12" w:space="0" w:color="00000A"/>
@@ -1348,7 +1790,7 @@
         </w:trPr>
         <w:tc>
           <w:tcPr>
-            <w:tcW w:w="7005" w:type="dxa"/>
+            <w:tcW w:w="5313" w:type="dxa"/>
             <w:gridSpan w:val="2"/>
             <w:tcBorders>
               <w:top w:val="single" w:sz="12" w:space="0" w:color="00000A"/>
@@ -1377,7 +1819,7 @@
         </w:tc>
         <w:tc>
           <w:tcPr>
-            <w:tcW w:w="1710" w:type="dxa"/>
+            <w:tcW w:w="1332" w:type="dxa"/>
             <w:tcBorders>
               <w:top w:val="single" w:sz="12" w:space="0" w:color="00000A"/>
               <w:left w:val="single" w:sz="12" w:space="0" w:color="00000A"/>
@@ -1400,7 +1842,53 @@
         </w:tc>
         <w:tc>
           <w:tcPr>
-            <w:tcW w:w="1710" w:type="dxa"/>
+            <w:tcW w:w="990" w:type="dxa"/>
+            <w:tcBorders>
+              <w:top w:val="single" w:sz="12" w:space="0" w:color="00000A"/>
+              <w:left w:val="single" w:sz="12" w:space="0" w:color="00000A"/>
+              <w:bottom w:val="single" w:sz="12" w:space="0" w:color="00000A"/>
+              <w:right w:val="single" w:sz="12" w:space="0" w:color="00000A"/>
+            </w:tcBorders>
+          </w:tcPr>
+          <w:p>
+            <w:pPr>
+              <w:ind w:right="16"/>
+              <w:jc w:val="center"/>
+              <w:rPr>
+                <w:rFonts w:eastAsia="Times New Roman"/>
+                <w:color w:val="00000A"/>
+                <w:sz w:val="20"/>
+                <w:szCs w:val="20"/>
+              </w:rPr>
+            </w:pPr>
+          </w:p>
+        </w:tc>
+        <w:tc>
+          <w:tcPr>
+            <w:tcW w:w="1080" w:type="dxa"/>
+            <w:tcBorders>
+              <w:top w:val="single" w:sz="12" w:space="0" w:color="00000A"/>
+              <w:left w:val="single" w:sz="12" w:space="0" w:color="00000A"/>
+              <w:bottom w:val="single" w:sz="12" w:space="0" w:color="00000A"/>
+              <w:right w:val="single" w:sz="12" w:space="0" w:color="00000A"/>
+            </w:tcBorders>
+          </w:tcPr>
+          <w:p>
+            <w:pPr>
+              <w:ind w:right="16"/>
+              <w:jc w:val="center"/>
+              <w:rPr>
+                <w:rFonts w:eastAsia="Times New Roman"/>
+                <w:color w:val="00000A"/>
+                <w:sz w:val="20"/>
+                <w:szCs w:val="20"/>
+              </w:rPr>
+            </w:pPr>
+          </w:p>
+        </w:tc>
+        <w:tc>
+          <w:tcPr>
+            <w:tcW w:w="1728" w:type="dxa"/>
             <w:tcBorders>
               <w:top w:val="single" w:sz="12" w:space="0" w:color="00000A"/>
               <w:left w:val="single" w:sz="12" w:space="0" w:color="00000A"/>
@@ -1429,7 +1917,7 @@
         </w:trPr>
         <w:tc>
           <w:tcPr>
-            <w:tcW w:w="7005" w:type="dxa"/>
+            <w:tcW w:w="5313" w:type="dxa"/>
             <w:gridSpan w:val="2"/>
             <w:tcBorders>
               <w:top w:val="single" w:sz="12" w:space="0" w:color="00000A"/>
@@ -1453,29 +1941,59 @@
                 <w:sz w:val="20"/>
                 <w:szCs w:val="20"/>
               </w:rPr>
-              <w:t xml:space="preserve">Pole touch if used, will </w:t>
-            </w:r>
-            <w:r>
+              <w:t>Pole touch if used, will complement the turn in timing and direction of travel</w:t>
+            </w:r>
+          </w:p>
+        </w:tc>
+        <w:tc>
+          <w:tcPr>
+            <w:tcW w:w="1332" w:type="dxa"/>
+            <w:tcBorders>
+              <w:top w:val="single" w:sz="12" w:space="0" w:color="00000A"/>
+              <w:left w:val="single" w:sz="12" w:space="0" w:color="00000A"/>
+              <w:bottom w:val="single" w:sz="12" w:space="0" w:color="00000A"/>
+              <w:right w:val="single" w:sz="12" w:space="0" w:color="00000A"/>
+            </w:tcBorders>
+          </w:tcPr>
+          <w:p>
+            <w:pPr>
+              <w:ind w:right="16"/>
+              <w:jc w:val="center"/>
               <w:rPr>
                 <w:rFonts w:eastAsia="Times New Roman"/>
-                <w:sz w:val="20"/>
-                <w:szCs w:val="20"/>
-              </w:rPr>
-              <w:t>complement</w:t>
-            </w:r>
-            <w:r>
+                <w:color w:val="00000A"/>
+                <w:sz w:val="20"/>
+                <w:szCs w:val="20"/>
+              </w:rPr>
+            </w:pPr>
+          </w:p>
+        </w:tc>
+        <w:tc>
+          <w:tcPr>
+            <w:tcW w:w="990" w:type="dxa"/>
+            <w:tcBorders>
+              <w:top w:val="single" w:sz="12" w:space="0" w:color="00000A"/>
+              <w:left w:val="single" w:sz="12" w:space="0" w:color="00000A"/>
+              <w:bottom w:val="single" w:sz="12" w:space="0" w:color="00000A"/>
+              <w:right w:val="single" w:sz="12" w:space="0" w:color="00000A"/>
+            </w:tcBorders>
+          </w:tcPr>
+          <w:p>
+            <w:pPr>
+              <w:ind w:right="16"/>
+              <w:jc w:val="center"/>
               <w:rPr>
                 <w:rFonts w:eastAsia="Times New Roman"/>
-                <w:sz w:val="20"/>
-                <w:szCs w:val="20"/>
-              </w:rPr>
-              <w:t xml:space="preserve"> the turn in timing and direction of travel</w:t>
-            </w:r>
-          </w:p>
-        </w:tc>
-        <w:tc>
-          <w:tcPr>
-            <w:tcW w:w="1710" w:type="dxa"/>
+                <w:color w:val="00000A"/>
+                <w:sz w:val="20"/>
+                <w:szCs w:val="20"/>
+              </w:rPr>
+            </w:pPr>
+          </w:p>
+        </w:tc>
+        <w:tc>
+          <w:tcPr>
+            <w:tcW w:w="1080" w:type="dxa"/>
             <w:tcBorders>
               <w:top w:val="single" w:sz="12" w:space="0" w:color="00000A"/>
               <w:left w:val="single" w:sz="12" w:space="0" w:color="00000A"/>
@@ -1498,7 +2016,7 @@
         </w:tc>
         <w:tc>
           <w:tcPr>
-            <w:tcW w:w="1710" w:type="dxa"/>
+            <w:tcW w:w="1728" w:type="dxa"/>
             <w:tcBorders>
               <w:top w:val="single" w:sz="12" w:space="0" w:color="00000A"/>
               <w:left w:val="single" w:sz="12" w:space="0" w:color="00000A"/>
@@ -1527,7 +2045,7 @@
         </w:trPr>
         <w:tc>
           <w:tcPr>
-            <w:tcW w:w="7005" w:type="dxa"/>
+            <w:tcW w:w="5313" w:type="dxa"/>
             <w:gridSpan w:val="2"/>
             <w:tcBorders>
               <w:top w:val="single" w:sz="12" w:space="0" w:color="00000A"/>
@@ -1557,7 +2075,7 @@
         </w:tc>
         <w:tc>
           <w:tcPr>
-            <w:tcW w:w="1710" w:type="dxa"/>
+            <w:tcW w:w="1332" w:type="dxa"/>
             <w:tcBorders>
               <w:top w:val="single" w:sz="12" w:space="0" w:color="00000A"/>
               <w:left w:val="single" w:sz="12" w:space="0" w:color="00000A"/>
@@ -1580,7 +2098,53 @@
         </w:tc>
         <w:tc>
           <w:tcPr>
-            <w:tcW w:w="1710" w:type="dxa"/>
+            <w:tcW w:w="990" w:type="dxa"/>
+            <w:tcBorders>
+              <w:top w:val="single" w:sz="12" w:space="0" w:color="00000A"/>
+              <w:left w:val="single" w:sz="12" w:space="0" w:color="00000A"/>
+              <w:bottom w:val="single" w:sz="12" w:space="0" w:color="00000A"/>
+              <w:right w:val="single" w:sz="12" w:space="0" w:color="00000A"/>
+            </w:tcBorders>
+          </w:tcPr>
+          <w:p>
+            <w:pPr>
+              <w:ind w:right="16"/>
+              <w:jc w:val="center"/>
+              <w:rPr>
+                <w:rFonts w:eastAsia="Times New Roman"/>
+                <w:color w:val="00000A"/>
+                <w:sz w:val="20"/>
+                <w:szCs w:val="20"/>
+              </w:rPr>
+            </w:pPr>
+          </w:p>
+        </w:tc>
+        <w:tc>
+          <w:tcPr>
+            <w:tcW w:w="1080" w:type="dxa"/>
+            <w:tcBorders>
+              <w:top w:val="single" w:sz="12" w:space="0" w:color="00000A"/>
+              <w:left w:val="single" w:sz="12" w:space="0" w:color="00000A"/>
+              <w:bottom w:val="single" w:sz="12" w:space="0" w:color="00000A"/>
+              <w:right w:val="single" w:sz="12" w:space="0" w:color="00000A"/>
+            </w:tcBorders>
+          </w:tcPr>
+          <w:p>
+            <w:pPr>
+              <w:ind w:right="16"/>
+              <w:jc w:val="center"/>
+              <w:rPr>
+                <w:rFonts w:eastAsia="Times New Roman"/>
+                <w:color w:val="00000A"/>
+                <w:sz w:val="20"/>
+                <w:szCs w:val="20"/>
+              </w:rPr>
+            </w:pPr>
+          </w:p>
+        </w:tc>
+        <w:tc>
+          <w:tcPr>
+            <w:tcW w:w="1728" w:type="dxa"/>
             <w:tcBorders>
               <w:top w:val="single" w:sz="12" w:space="0" w:color="00000A"/>
               <w:left w:val="single" w:sz="12" w:space="0" w:color="00000A"/>
@@ -1609,8 +2173,8 @@
         </w:trPr>
         <w:tc>
           <w:tcPr>
-            <w:tcW w:w="10425" w:type="dxa"/>
-            <w:gridSpan w:val="4"/>
+            <w:tcW w:w="10443" w:type="dxa"/>
+            <w:gridSpan w:val="6"/>
             <w:tcBorders>
               <w:top w:val="single" w:sz="12" w:space="0" w:color="00000A"/>
               <w:left w:val="single" w:sz="12" w:space="0" w:color="00000A"/>
@@ -1649,7 +2213,7 @@
         </w:trPr>
         <w:tc>
           <w:tcPr>
-            <w:tcW w:w="7005" w:type="dxa"/>
+            <w:tcW w:w="5313" w:type="dxa"/>
             <w:gridSpan w:val="2"/>
             <w:tcBorders>
               <w:top w:val="single" w:sz="12" w:space="0" w:color="00000A"/>
@@ -1677,7 +2241,7 @@
         </w:tc>
         <w:tc>
           <w:tcPr>
-            <w:tcW w:w="1710" w:type="dxa"/>
+            <w:tcW w:w="1332" w:type="dxa"/>
             <w:tcBorders>
               <w:top w:val="single" w:sz="12" w:space="0" w:color="00000A"/>
               <w:left w:val="single" w:sz="12" w:space="0" w:color="00000A"/>
@@ -1700,7 +2264,53 @@
         </w:tc>
         <w:tc>
           <w:tcPr>
-            <w:tcW w:w="1710" w:type="dxa"/>
+            <w:tcW w:w="990" w:type="dxa"/>
+            <w:tcBorders>
+              <w:top w:val="single" w:sz="12" w:space="0" w:color="00000A"/>
+              <w:left w:val="single" w:sz="12" w:space="0" w:color="00000A"/>
+              <w:bottom w:val="single" w:sz="12" w:space="0" w:color="00000A"/>
+              <w:right w:val="single" w:sz="12" w:space="0" w:color="00000A"/>
+            </w:tcBorders>
+          </w:tcPr>
+          <w:p>
+            <w:pPr>
+              <w:ind w:right="16"/>
+              <w:jc w:val="center"/>
+              <w:rPr>
+                <w:rFonts w:eastAsia="Times New Roman"/>
+                <w:color w:val="00000A"/>
+                <w:sz w:val="20"/>
+                <w:szCs w:val="20"/>
+              </w:rPr>
+            </w:pPr>
+          </w:p>
+        </w:tc>
+        <w:tc>
+          <w:tcPr>
+            <w:tcW w:w="1080" w:type="dxa"/>
+            <w:tcBorders>
+              <w:top w:val="single" w:sz="12" w:space="0" w:color="00000A"/>
+              <w:left w:val="single" w:sz="12" w:space="0" w:color="00000A"/>
+              <w:bottom w:val="single" w:sz="12" w:space="0" w:color="00000A"/>
+              <w:right w:val="single" w:sz="12" w:space="0" w:color="00000A"/>
+            </w:tcBorders>
+          </w:tcPr>
+          <w:p>
+            <w:pPr>
+              <w:ind w:right="16"/>
+              <w:jc w:val="center"/>
+              <w:rPr>
+                <w:rFonts w:eastAsia="Times New Roman"/>
+                <w:color w:val="00000A"/>
+                <w:sz w:val="20"/>
+                <w:szCs w:val="20"/>
+              </w:rPr>
+            </w:pPr>
+          </w:p>
+        </w:tc>
+        <w:tc>
+          <w:tcPr>
+            <w:tcW w:w="1728" w:type="dxa"/>
             <w:tcBorders>
               <w:top w:val="single" w:sz="12" w:space="0" w:color="00000A"/>
               <w:left w:val="single" w:sz="12" w:space="0" w:color="00000A"/>
@@ -1729,7 +2339,7 @@
         </w:trPr>
         <w:tc>
           <w:tcPr>
-            <w:tcW w:w="7005" w:type="dxa"/>
+            <w:tcW w:w="5313" w:type="dxa"/>
             <w:gridSpan w:val="2"/>
             <w:tcBorders>
               <w:top w:val="single" w:sz="12" w:space="0" w:color="00000A"/>
@@ -1760,7 +2370,7 @@
         </w:tc>
         <w:tc>
           <w:tcPr>
-            <w:tcW w:w="1710" w:type="dxa"/>
+            <w:tcW w:w="1332" w:type="dxa"/>
             <w:tcBorders>
               <w:top w:val="single" w:sz="12" w:space="0" w:color="00000A"/>
               <w:left w:val="single" w:sz="12" w:space="0" w:color="00000A"/>
@@ -1783,7 +2393,53 @@
         </w:tc>
         <w:tc>
           <w:tcPr>
-            <w:tcW w:w="1710" w:type="dxa"/>
+            <w:tcW w:w="990" w:type="dxa"/>
+            <w:tcBorders>
+              <w:top w:val="single" w:sz="12" w:space="0" w:color="00000A"/>
+              <w:left w:val="single" w:sz="12" w:space="0" w:color="00000A"/>
+              <w:bottom w:val="single" w:sz="12" w:space="0" w:color="00000A"/>
+              <w:right w:val="single" w:sz="12" w:space="0" w:color="00000A"/>
+            </w:tcBorders>
+          </w:tcPr>
+          <w:p>
+            <w:pPr>
+              <w:ind w:right="16"/>
+              <w:jc w:val="center"/>
+              <w:rPr>
+                <w:rFonts w:eastAsia="Times New Roman"/>
+                <w:color w:val="00000A"/>
+                <w:sz w:val="20"/>
+                <w:szCs w:val="20"/>
+              </w:rPr>
+            </w:pPr>
+          </w:p>
+        </w:tc>
+        <w:tc>
+          <w:tcPr>
+            <w:tcW w:w="1080" w:type="dxa"/>
+            <w:tcBorders>
+              <w:top w:val="single" w:sz="12" w:space="0" w:color="00000A"/>
+              <w:left w:val="single" w:sz="12" w:space="0" w:color="00000A"/>
+              <w:bottom w:val="single" w:sz="12" w:space="0" w:color="00000A"/>
+              <w:right w:val="single" w:sz="12" w:space="0" w:color="00000A"/>
+            </w:tcBorders>
+          </w:tcPr>
+          <w:p>
+            <w:pPr>
+              <w:ind w:right="16"/>
+              <w:jc w:val="center"/>
+              <w:rPr>
+                <w:rFonts w:eastAsia="Times New Roman"/>
+                <w:color w:val="00000A"/>
+                <w:sz w:val="20"/>
+                <w:szCs w:val="20"/>
+              </w:rPr>
+            </w:pPr>
+          </w:p>
+        </w:tc>
+        <w:tc>
+          <w:tcPr>
+            <w:tcW w:w="1728" w:type="dxa"/>
             <w:tcBorders>
               <w:top w:val="single" w:sz="12" w:space="0" w:color="00000A"/>
               <w:left w:val="single" w:sz="12" w:space="0" w:color="00000A"/>
@@ -1812,7 +2468,7 @@
         </w:trPr>
         <w:tc>
           <w:tcPr>
-            <w:tcW w:w="7005" w:type="dxa"/>
+            <w:tcW w:w="5313" w:type="dxa"/>
             <w:gridSpan w:val="2"/>
             <w:tcBorders>
               <w:top w:val="single" w:sz="12" w:space="0" w:color="00000A"/>
@@ -1843,7 +2499,7 @@
         </w:tc>
         <w:tc>
           <w:tcPr>
-            <w:tcW w:w="1710" w:type="dxa"/>
+            <w:tcW w:w="1332" w:type="dxa"/>
             <w:tcBorders>
               <w:top w:val="single" w:sz="12" w:space="0" w:color="00000A"/>
               <w:left w:val="single" w:sz="12" w:space="0" w:color="00000A"/>
@@ -1866,7 +2522,53 @@
         </w:tc>
         <w:tc>
           <w:tcPr>
-            <w:tcW w:w="1710" w:type="dxa"/>
+            <w:tcW w:w="990" w:type="dxa"/>
+            <w:tcBorders>
+              <w:top w:val="single" w:sz="12" w:space="0" w:color="00000A"/>
+              <w:left w:val="single" w:sz="12" w:space="0" w:color="00000A"/>
+              <w:bottom w:val="single" w:sz="12" w:space="0" w:color="00000A"/>
+              <w:right w:val="single" w:sz="12" w:space="0" w:color="00000A"/>
+            </w:tcBorders>
+          </w:tcPr>
+          <w:p>
+            <w:pPr>
+              <w:ind w:right="16"/>
+              <w:jc w:val="center"/>
+              <w:rPr>
+                <w:rFonts w:eastAsia="Times New Roman"/>
+                <w:color w:val="00000A"/>
+                <w:sz w:val="20"/>
+                <w:szCs w:val="20"/>
+              </w:rPr>
+            </w:pPr>
+          </w:p>
+        </w:tc>
+        <w:tc>
+          <w:tcPr>
+            <w:tcW w:w="1080" w:type="dxa"/>
+            <w:tcBorders>
+              <w:top w:val="single" w:sz="12" w:space="0" w:color="00000A"/>
+              <w:left w:val="single" w:sz="12" w:space="0" w:color="00000A"/>
+              <w:bottom w:val="single" w:sz="12" w:space="0" w:color="00000A"/>
+              <w:right w:val="single" w:sz="12" w:space="0" w:color="00000A"/>
+            </w:tcBorders>
+          </w:tcPr>
+          <w:p>
+            <w:pPr>
+              <w:ind w:right="16"/>
+              <w:jc w:val="center"/>
+              <w:rPr>
+                <w:rFonts w:eastAsia="Times New Roman"/>
+                <w:color w:val="00000A"/>
+                <w:sz w:val="20"/>
+                <w:szCs w:val="20"/>
+              </w:rPr>
+            </w:pPr>
+          </w:p>
+        </w:tc>
+        <w:tc>
+          <w:tcPr>
+            <w:tcW w:w="1728" w:type="dxa"/>
             <w:tcBorders>
               <w:top w:val="single" w:sz="12" w:space="0" w:color="00000A"/>
               <w:left w:val="single" w:sz="12" w:space="0" w:color="00000A"/>
@@ -1889,16 +2591,7 @@
         </w:tc>
       </w:tr>
     </w:tbl>
-    <w:p>
-      <w:pPr>
-        <w:spacing w:after="0"/>
-      </w:pPr>
-    </w:p>
-    <w:p>
-      <w:r>
-        <w:br w:type="page"/>
-      </w:r>
-    </w:p>
+    <w:p/>
     <w:tbl>
       <w:tblPr>
         <w:tblStyle w:val="TableGrid0"/>
@@ -2248,7 +2941,7 @@
     <w:tbl>
       <w:tblPr>
         <w:tblStyle w:val="TableGrid"/>
-        <w:tblW w:w="10185" w:type="dxa"/>
+        <w:tblW w:w="11145" w:type="dxa"/>
         <w:jc w:val="center"/>
         <w:tblInd w:w="0" w:type="dxa"/>
         <w:tblCellMar>
@@ -2260,9 +2953,11 @@
       </w:tblPr>
       <w:tblGrid>
         <w:gridCol w:w="3379"/>
-        <w:gridCol w:w="3380"/>
-        <w:gridCol w:w="1713"/>
-        <w:gridCol w:w="1713"/>
+        <w:gridCol w:w="2816"/>
+        <w:gridCol w:w="1440"/>
+        <w:gridCol w:w="900"/>
+        <w:gridCol w:w="1260"/>
+        <w:gridCol w:w="1350"/>
       </w:tblGrid>
       <w:tr>
         <w:trPr>
@@ -2271,7 +2966,7 @@
         </w:trPr>
         <w:tc>
           <w:tcPr>
-            <w:tcW w:w="3375" w:type="dxa"/>
+            <w:tcW w:w="3379" w:type="dxa"/>
             <w:tcBorders>
               <w:top w:val="single" w:sz="12" w:space="0" w:color="00000A"/>
               <w:left w:val="single" w:sz="12" w:space="0" w:color="00000A"/>
@@ -2305,13 +3000,12 @@
         </w:tc>
         <w:tc>
           <w:tcPr>
-            <w:tcW w:w="6795" w:type="dxa"/>
-            <w:gridSpan w:val="3"/>
-            <w:tcBorders>
-              <w:top w:val="single" w:sz="12" w:space="0" w:color="00000A"/>
-              <w:left w:val="single" w:sz="12" w:space="0" w:color="00000A"/>
-              <w:bottom w:val="single" w:sz="12" w:space="0" w:color="00000A"/>
-              <w:right w:val="single" w:sz="12" w:space="0" w:color="00000A"/>
+            <w:tcW w:w="2816" w:type="dxa"/>
+            <w:tcBorders>
+              <w:top w:val="single" w:sz="12" w:space="0" w:color="00000A"/>
+              <w:left w:val="single" w:sz="12" w:space="0" w:color="00000A"/>
+              <w:bottom w:val="single" w:sz="12" w:space="0" w:color="00000A"/>
+              <w:right w:val="single" w:sz="4" w:space="0" w:color="auto"/>
             </w:tcBorders>
           </w:tcPr>
           <w:p>
@@ -2334,6 +3028,43 @@
                 <w:szCs w:val="32"/>
               </w:rPr>
               <w:t>Candidate Name:</w:t>
+            </w:r>
+          </w:p>
+        </w:tc>
+        <w:tc>
+          <w:tcPr>
+            <w:tcW w:w="4950" w:type="dxa"/>
+            <w:gridSpan w:val="4"/>
+            <w:tcBorders>
+              <w:top w:val="single" w:sz="4" w:space="0" w:color="auto"/>
+              <w:left w:val="single" w:sz="4" w:space="0" w:color="auto"/>
+              <w:bottom w:val="single" w:sz="4" w:space="0" w:color="auto"/>
+              <w:right w:val="single" w:sz="4" w:space="0" w:color="auto"/>
+            </w:tcBorders>
+          </w:tcPr>
+          <w:p>
+            <w:pPr>
+              <w:tabs>
+                <w:tab w:val="left" w:pos="2850"/>
+              </w:tabs>
+              <w:spacing w:line="238" w:lineRule="auto"/>
+              <w:rPr>
+                <w:rFonts w:asciiTheme="minorHAnsi" w:eastAsia="Times New Roman" w:hAnsiTheme="minorHAnsi" w:cstheme="minorHAnsi"/>
+                <w:b/>
+                <w:bCs/>
+                <w:sz w:val="32"/>
+                <w:szCs w:val="32"/>
+              </w:rPr>
+            </w:pPr>
+            <w:r>
+              <w:rPr>
+                <w:rFonts w:asciiTheme="minorHAnsi" w:eastAsia="Times New Roman" w:hAnsiTheme="minorHAnsi" w:cstheme="minorHAnsi"/>
+                <w:b/>
+                <w:bCs/>
+                <w:sz w:val="32"/>
+                <w:szCs w:val="32"/>
+              </w:rPr>
+              <w:tab/>
             </w:r>
           </w:p>
         </w:tc>
@@ -2345,8 +3076,8 @@
         </w:trPr>
         <w:tc>
           <w:tcPr>
-            <w:tcW w:w="10170" w:type="dxa"/>
-            <w:gridSpan w:val="4"/>
+            <w:tcW w:w="11145" w:type="dxa"/>
+            <w:gridSpan w:val="6"/>
             <w:tcBorders>
               <w:top w:val="single" w:sz="12" w:space="0" w:color="00000A"/>
               <w:left w:val="single" w:sz="12" w:space="0" w:color="00000A"/>
@@ -2386,7 +3117,7 @@
         </w:trPr>
         <w:tc>
           <w:tcPr>
-            <w:tcW w:w="6750" w:type="dxa"/>
+            <w:tcW w:w="6195" w:type="dxa"/>
             <w:gridSpan w:val="2"/>
             <w:tcBorders>
               <w:top w:val="single" w:sz="12" w:space="0" w:color="00000A"/>
@@ -2406,7 +3137,7 @@
         </w:tc>
         <w:tc>
           <w:tcPr>
-            <w:tcW w:w="1710" w:type="dxa"/>
+            <w:tcW w:w="1440" w:type="dxa"/>
             <w:tcBorders>
               <w:top w:val="single" w:sz="12" w:space="0" w:color="00000A"/>
               <w:left w:val="single" w:sz="12" w:space="0" w:color="00000A"/>
@@ -2428,7 +3159,7 @@
                 <w:sz w:val="20"/>
                 <w:szCs w:val="20"/>
               </w:rPr>
-              <w:t>Instructor + Date</w:t>
+              <w:t>Instructor</w:t>
             </w:r>
             <w:r>
               <w:rPr>
@@ -2443,7 +3174,7 @@
         </w:tc>
         <w:tc>
           <w:tcPr>
-            <w:tcW w:w="1710" w:type="dxa"/>
+            <w:tcW w:w="900" w:type="dxa"/>
             <w:tcBorders>
               <w:top w:val="single" w:sz="12" w:space="0" w:color="00000A"/>
               <w:left w:val="single" w:sz="12" w:space="0" w:color="00000A"/>
@@ -2455,6 +3186,64 @@
           <w:p>
             <w:pPr>
               <w:rPr>
+                <w:rFonts w:eastAsia="Times New Roman"/>
+                <w:sz w:val="20"/>
+                <w:szCs w:val="20"/>
+              </w:rPr>
+            </w:pPr>
+            <w:r>
+              <w:rPr>
+                <w:rFonts w:eastAsia="Times New Roman"/>
+                <w:sz w:val="20"/>
+                <w:szCs w:val="20"/>
+              </w:rPr>
+              <w:t>#</w:t>
+            </w:r>
+          </w:p>
+        </w:tc>
+        <w:tc>
+          <w:tcPr>
+            <w:tcW w:w="1260" w:type="dxa"/>
+            <w:tcBorders>
+              <w:top w:val="single" w:sz="12" w:space="0" w:color="00000A"/>
+              <w:left w:val="single" w:sz="12" w:space="0" w:color="00000A"/>
+              <w:bottom w:val="single" w:sz="12" w:space="0" w:color="00000A"/>
+              <w:right w:val="single" w:sz="12" w:space="0" w:color="00000A"/>
+            </w:tcBorders>
+            <w:shd w:val="clear" w:color="auto" w:fill="D0CECE" w:themeFill="background2" w:themeFillShade="E6"/>
+          </w:tcPr>
+          <w:p>
+            <w:pPr>
+              <w:rPr>
+                <w:rFonts w:eastAsia="Times New Roman"/>
+                <w:sz w:val="20"/>
+                <w:szCs w:val="20"/>
+              </w:rPr>
+            </w:pPr>
+            <w:r>
+              <w:rPr>
+                <w:rFonts w:eastAsia="Times New Roman"/>
+                <w:sz w:val="20"/>
+                <w:szCs w:val="20"/>
+              </w:rPr>
+              <w:t>Date</w:t>
+            </w:r>
+          </w:p>
+        </w:tc>
+        <w:tc>
+          <w:tcPr>
+            <w:tcW w:w="1350" w:type="dxa"/>
+            <w:tcBorders>
+              <w:top w:val="single" w:sz="12" w:space="0" w:color="00000A"/>
+              <w:left w:val="single" w:sz="12" w:space="0" w:color="00000A"/>
+              <w:bottom w:val="single" w:sz="12" w:space="0" w:color="00000A"/>
+              <w:right w:val="single" w:sz="12" w:space="0" w:color="00000A"/>
+            </w:tcBorders>
+            <w:shd w:val="clear" w:color="auto" w:fill="D0CECE" w:themeFill="background2" w:themeFillShade="E6"/>
+          </w:tcPr>
+          <w:p>
+            <w:pPr>
+              <w:rPr>
                 <w:rFonts w:asciiTheme="minorHAnsi" w:hAnsiTheme="minorHAnsi" w:cstheme="minorHAnsi"/>
               </w:rPr>
             </w:pPr>
@@ -2464,7 +3253,7 @@
                 <w:sz w:val="20"/>
                 <w:szCs w:val="20"/>
               </w:rPr>
-              <w:t>Instructor + Date</w:t>
+              <w:t>Signature</w:t>
             </w:r>
           </w:p>
         </w:tc>
@@ -2476,7 +3265,7 @@
         </w:trPr>
         <w:tc>
           <w:tcPr>
-            <w:tcW w:w="6750" w:type="dxa"/>
+            <w:tcW w:w="6195" w:type="dxa"/>
             <w:gridSpan w:val="2"/>
             <w:tcBorders>
               <w:top w:val="single" w:sz="12" w:space="0" w:color="00000A"/>
@@ -2505,7 +3294,7 @@
         </w:tc>
         <w:tc>
           <w:tcPr>
-            <w:tcW w:w="1710" w:type="dxa"/>
+            <w:tcW w:w="1440" w:type="dxa"/>
             <w:tcBorders>
               <w:top w:val="single" w:sz="12" w:space="0" w:color="00000A"/>
               <w:left w:val="single" w:sz="12" w:space="0" w:color="00000A"/>
@@ -2533,7 +3322,51 @@
         </w:tc>
         <w:tc>
           <w:tcPr>
-            <w:tcW w:w="1710" w:type="dxa"/>
+            <w:tcW w:w="900" w:type="dxa"/>
+            <w:tcBorders>
+              <w:top w:val="single" w:sz="12" w:space="0" w:color="00000A"/>
+              <w:left w:val="single" w:sz="12" w:space="0" w:color="00000A"/>
+              <w:bottom w:val="single" w:sz="12" w:space="0" w:color="00000A"/>
+              <w:right w:val="single" w:sz="12" w:space="0" w:color="00000A"/>
+            </w:tcBorders>
+          </w:tcPr>
+          <w:p>
+            <w:pPr>
+              <w:ind w:right="16"/>
+              <w:jc w:val="center"/>
+              <w:rPr>
+                <w:rFonts w:asciiTheme="minorHAnsi" w:eastAsia="Times New Roman" w:hAnsiTheme="minorHAnsi" w:cstheme="minorHAnsi"/>
+                <w:color w:val="00000A"/>
+                <w:sz w:val="24"/>
+              </w:rPr>
+            </w:pPr>
+          </w:p>
+        </w:tc>
+        <w:tc>
+          <w:tcPr>
+            <w:tcW w:w="1260" w:type="dxa"/>
+            <w:tcBorders>
+              <w:top w:val="single" w:sz="12" w:space="0" w:color="00000A"/>
+              <w:left w:val="single" w:sz="12" w:space="0" w:color="00000A"/>
+              <w:bottom w:val="single" w:sz="12" w:space="0" w:color="00000A"/>
+              <w:right w:val="single" w:sz="12" w:space="0" w:color="00000A"/>
+            </w:tcBorders>
+          </w:tcPr>
+          <w:p>
+            <w:pPr>
+              <w:ind w:right="16"/>
+              <w:jc w:val="center"/>
+              <w:rPr>
+                <w:rFonts w:asciiTheme="minorHAnsi" w:eastAsia="Times New Roman" w:hAnsiTheme="minorHAnsi" w:cstheme="minorHAnsi"/>
+                <w:color w:val="00000A"/>
+                <w:sz w:val="24"/>
+              </w:rPr>
+            </w:pPr>
+          </w:p>
+        </w:tc>
+        <w:tc>
+          <w:tcPr>
+            <w:tcW w:w="1350" w:type="dxa"/>
             <w:tcBorders>
               <w:top w:val="single" w:sz="12" w:space="0" w:color="00000A"/>
               <w:left w:val="single" w:sz="12" w:space="0" w:color="00000A"/>
@@ -2567,7 +3400,7 @@
         </w:trPr>
         <w:tc>
           <w:tcPr>
-            <w:tcW w:w="6750" w:type="dxa"/>
+            <w:tcW w:w="6195" w:type="dxa"/>
             <w:gridSpan w:val="2"/>
             <w:tcBorders>
               <w:top w:val="single" w:sz="12" w:space="0" w:color="00000A"/>
@@ -2591,29 +3424,13 @@
                 <w:sz w:val="20"/>
                 <w:szCs w:val="20"/>
               </w:rPr>
-              <w:t>Regulate the amount of pressure created through the ski</w:t>
-            </w:r>
-            <w:r>
-              <w:rPr>
-                <w:rFonts w:asciiTheme="minorHAnsi" w:eastAsia="Times New Roman" w:hAnsiTheme="minorHAnsi" w:cstheme="minorHAnsi"/>
-                <w:sz w:val="20"/>
-                <w:szCs w:val="20"/>
-              </w:rPr>
-              <w:t xml:space="preserve"> </w:t>
-            </w:r>
-            <w:r>
-              <w:rPr>
-                <w:rFonts w:asciiTheme="minorHAnsi" w:eastAsia="Times New Roman" w:hAnsiTheme="minorHAnsi" w:cstheme="minorHAnsi"/>
-                <w:sz w:val="20"/>
-                <w:szCs w:val="20"/>
-              </w:rPr>
-              <w:t xml:space="preserve">/snow interaction with flexion and extension movements </w:t>
-            </w:r>
-          </w:p>
-        </w:tc>
-        <w:tc>
-          <w:tcPr>
-            <w:tcW w:w="1710" w:type="dxa"/>
+              <w:t xml:space="preserve">Regulate the amount of pressure created through the ski /snow interaction with flexion and extension movements </w:t>
+            </w:r>
+          </w:p>
+        </w:tc>
+        <w:tc>
+          <w:tcPr>
+            <w:tcW w:w="1440" w:type="dxa"/>
             <w:tcBorders>
               <w:top w:val="single" w:sz="12" w:space="0" w:color="00000A"/>
               <w:left w:val="single" w:sz="12" w:space="0" w:color="00000A"/>
@@ -2641,7 +3458,51 @@
         </w:tc>
         <w:tc>
           <w:tcPr>
-            <w:tcW w:w="1710" w:type="dxa"/>
+            <w:tcW w:w="900" w:type="dxa"/>
+            <w:tcBorders>
+              <w:top w:val="single" w:sz="12" w:space="0" w:color="00000A"/>
+              <w:left w:val="single" w:sz="12" w:space="0" w:color="00000A"/>
+              <w:bottom w:val="single" w:sz="12" w:space="0" w:color="00000A"/>
+              <w:right w:val="single" w:sz="12" w:space="0" w:color="00000A"/>
+            </w:tcBorders>
+          </w:tcPr>
+          <w:p>
+            <w:pPr>
+              <w:ind w:right="16"/>
+              <w:jc w:val="center"/>
+              <w:rPr>
+                <w:rFonts w:asciiTheme="minorHAnsi" w:eastAsia="Times New Roman" w:hAnsiTheme="minorHAnsi" w:cstheme="minorHAnsi"/>
+                <w:color w:val="00000A"/>
+                <w:sz w:val="24"/>
+              </w:rPr>
+            </w:pPr>
+          </w:p>
+        </w:tc>
+        <w:tc>
+          <w:tcPr>
+            <w:tcW w:w="1260" w:type="dxa"/>
+            <w:tcBorders>
+              <w:top w:val="single" w:sz="12" w:space="0" w:color="00000A"/>
+              <w:left w:val="single" w:sz="12" w:space="0" w:color="00000A"/>
+              <w:bottom w:val="single" w:sz="12" w:space="0" w:color="00000A"/>
+              <w:right w:val="single" w:sz="12" w:space="0" w:color="00000A"/>
+            </w:tcBorders>
+          </w:tcPr>
+          <w:p>
+            <w:pPr>
+              <w:ind w:right="16"/>
+              <w:jc w:val="center"/>
+              <w:rPr>
+                <w:rFonts w:asciiTheme="minorHAnsi" w:eastAsia="Times New Roman" w:hAnsiTheme="minorHAnsi" w:cstheme="minorHAnsi"/>
+                <w:color w:val="00000A"/>
+                <w:sz w:val="24"/>
+              </w:rPr>
+            </w:pPr>
+          </w:p>
+        </w:tc>
+        <w:tc>
+          <w:tcPr>
+            <w:tcW w:w="1350" w:type="dxa"/>
             <w:tcBorders>
               <w:top w:val="single" w:sz="12" w:space="0" w:color="00000A"/>
               <w:left w:val="single" w:sz="12" w:space="0" w:color="00000A"/>
@@ -2675,7 +3536,7 @@
         </w:trPr>
         <w:tc>
           <w:tcPr>
-            <w:tcW w:w="6750" w:type="dxa"/>
+            <w:tcW w:w="6195" w:type="dxa"/>
             <w:gridSpan w:val="2"/>
             <w:tcBorders>
               <w:top w:val="single" w:sz="12" w:space="0" w:color="00000A"/>
@@ -2705,7 +3566,7 @@
         </w:tc>
         <w:tc>
           <w:tcPr>
-            <w:tcW w:w="1710" w:type="dxa"/>
+            <w:tcW w:w="1440" w:type="dxa"/>
             <w:tcBorders>
               <w:top w:val="single" w:sz="12" w:space="0" w:color="00000A"/>
               <w:left w:val="single" w:sz="12" w:space="0" w:color="00000A"/>
@@ -2733,7 +3594,51 @@
         </w:tc>
         <w:tc>
           <w:tcPr>
-            <w:tcW w:w="1710" w:type="dxa"/>
+            <w:tcW w:w="900" w:type="dxa"/>
+            <w:tcBorders>
+              <w:top w:val="single" w:sz="12" w:space="0" w:color="00000A"/>
+              <w:left w:val="single" w:sz="12" w:space="0" w:color="00000A"/>
+              <w:bottom w:val="single" w:sz="12" w:space="0" w:color="00000A"/>
+              <w:right w:val="single" w:sz="12" w:space="0" w:color="00000A"/>
+            </w:tcBorders>
+          </w:tcPr>
+          <w:p>
+            <w:pPr>
+              <w:ind w:right="16"/>
+              <w:jc w:val="center"/>
+              <w:rPr>
+                <w:rFonts w:asciiTheme="minorHAnsi" w:eastAsia="Times New Roman" w:hAnsiTheme="minorHAnsi" w:cstheme="minorHAnsi"/>
+                <w:color w:val="00000A"/>
+                <w:sz w:val="24"/>
+              </w:rPr>
+            </w:pPr>
+          </w:p>
+        </w:tc>
+        <w:tc>
+          <w:tcPr>
+            <w:tcW w:w="1260" w:type="dxa"/>
+            <w:tcBorders>
+              <w:top w:val="single" w:sz="12" w:space="0" w:color="00000A"/>
+              <w:left w:val="single" w:sz="12" w:space="0" w:color="00000A"/>
+              <w:bottom w:val="single" w:sz="12" w:space="0" w:color="00000A"/>
+              <w:right w:val="single" w:sz="12" w:space="0" w:color="00000A"/>
+            </w:tcBorders>
+          </w:tcPr>
+          <w:p>
+            <w:pPr>
+              <w:ind w:right="16"/>
+              <w:jc w:val="center"/>
+              <w:rPr>
+                <w:rFonts w:asciiTheme="minorHAnsi" w:eastAsia="Times New Roman" w:hAnsiTheme="minorHAnsi" w:cstheme="minorHAnsi"/>
+                <w:color w:val="00000A"/>
+                <w:sz w:val="24"/>
+              </w:rPr>
+            </w:pPr>
+          </w:p>
+        </w:tc>
+        <w:tc>
+          <w:tcPr>
+            <w:tcW w:w="1350" w:type="dxa"/>
             <w:tcBorders>
               <w:top w:val="single" w:sz="12" w:space="0" w:color="00000A"/>
               <w:left w:val="single" w:sz="12" w:space="0" w:color="00000A"/>
@@ -2767,7 +3672,7 @@
         </w:trPr>
         <w:tc>
           <w:tcPr>
-            <w:tcW w:w="6750" w:type="dxa"/>
+            <w:tcW w:w="6195" w:type="dxa"/>
             <w:gridSpan w:val="2"/>
             <w:tcBorders>
               <w:top w:val="single" w:sz="12" w:space="0" w:color="00000A"/>
@@ -2812,7 +3717,7 @@
         </w:tc>
         <w:tc>
           <w:tcPr>
-            <w:tcW w:w="1710" w:type="dxa"/>
+            <w:tcW w:w="1440" w:type="dxa"/>
             <w:tcBorders>
               <w:top w:val="single" w:sz="12" w:space="0" w:color="00000A"/>
               <w:left w:val="single" w:sz="12" w:space="0" w:color="00000A"/>
@@ -2840,7 +3745,51 @@
         </w:tc>
         <w:tc>
           <w:tcPr>
-            <w:tcW w:w="1710" w:type="dxa"/>
+            <w:tcW w:w="900" w:type="dxa"/>
+            <w:tcBorders>
+              <w:top w:val="single" w:sz="12" w:space="0" w:color="00000A"/>
+              <w:left w:val="single" w:sz="12" w:space="0" w:color="00000A"/>
+              <w:bottom w:val="single" w:sz="12" w:space="0" w:color="00000A"/>
+              <w:right w:val="single" w:sz="12" w:space="0" w:color="00000A"/>
+            </w:tcBorders>
+          </w:tcPr>
+          <w:p>
+            <w:pPr>
+              <w:ind w:right="16"/>
+              <w:jc w:val="center"/>
+              <w:rPr>
+                <w:rFonts w:asciiTheme="minorHAnsi" w:eastAsia="Times New Roman" w:hAnsiTheme="minorHAnsi" w:cstheme="minorHAnsi"/>
+                <w:color w:val="00000A"/>
+                <w:sz w:val="24"/>
+              </w:rPr>
+            </w:pPr>
+          </w:p>
+        </w:tc>
+        <w:tc>
+          <w:tcPr>
+            <w:tcW w:w="1260" w:type="dxa"/>
+            <w:tcBorders>
+              <w:top w:val="single" w:sz="12" w:space="0" w:color="00000A"/>
+              <w:left w:val="single" w:sz="12" w:space="0" w:color="00000A"/>
+              <w:bottom w:val="single" w:sz="12" w:space="0" w:color="00000A"/>
+              <w:right w:val="single" w:sz="12" w:space="0" w:color="00000A"/>
+            </w:tcBorders>
+          </w:tcPr>
+          <w:p>
+            <w:pPr>
+              <w:ind w:right="16"/>
+              <w:jc w:val="center"/>
+              <w:rPr>
+                <w:rFonts w:asciiTheme="minorHAnsi" w:eastAsia="Times New Roman" w:hAnsiTheme="minorHAnsi" w:cstheme="minorHAnsi"/>
+                <w:color w:val="00000A"/>
+                <w:sz w:val="24"/>
+              </w:rPr>
+            </w:pPr>
+          </w:p>
+        </w:tc>
+        <w:tc>
+          <w:tcPr>
+            <w:tcW w:w="1350" w:type="dxa"/>
             <w:tcBorders>
               <w:top w:val="single" w:sz="12" w:space="0" w:color="00000A"/>
               <w:left w:val="single" w:sz="12" w:space="0" w:color="00000A"/>
@@ -2874,7 +3823,7 @@
         </w:trPr>
         <w:tc>
           <w:tcPr>
-            <w:tcW w:w="6750" w:type="dxa"/>
+            <w:tcW w:w="6195" w:type="dxa"/>
             <w:gridSpan w:val="2"/>
             <w:tcBorders>
               <w:top w:val="single" w:sz="12" w:space="0" w:color="00000A"/>
@@ -2904,7 +3853,7 @@
         </w:tc>
         <w:tc>
           <w:tcPr>
-            <w:tcW w:w="1710" w:type="dxa"/>
+            <w:tcW w:w="1440" w:type="dxa"/>
             <w:tcBorders>
               <w:top w:val="single" w:sz="12" w:space="0" w:color="00000A"/>
               <w:left w:val="single" w:sz="12" w:space="0" w:color="00000A"/>
@@ -2932,7 +3881,51 @@
         </w:tc>
         <w:tc>
           <w:tcPr>
-            <w:tcW w:w="1710" w:type="dxa"/>
+            <w:tcW w:w="900" w:type="dxa"/>
+            <w:tcBorders>
+              <w:top w:val="single" w:sz="12" w:space="0" w:color="00000A"/>
+              <w:left w:val="single" w:sz="12" w:space="0" w:color="00000A"/>
+              <w:bottom w:val="single" w:sz="12" w:space="0" w:color="00000A"/>
+              <w:right w:val="single" w:sz="12" w:space="0" w:color="00000A"/>
+            </w:tcBorders>
+          </w:tcPr>
+          <w:p>
+            <w:pPr>
+              <w:ind w:right="16"/>
+              <w:jc w:val="center"/>
+              <w:rPr>
+                <w:rFonts w:asciiTheme="minorHAnsi" w:eastAsia="Times New Roman" w:hAnsiTheme="minorHAnsi" w:cstheme="minorHAnsi"/>
+                <w:color w:val="00000A"/>
+                <w:sz w:val="24"/>
+              </w:rPr>
+            </w:pPr>
+          </w:p>
+        </w:tc>
+        <w:tc>
+          <w:tcPr>
+            <w:tcW w:w="1260" w:type="dxa"/>
+            <w:tcBorders>
+              <w:top w:val="single" w:sz="12" w:space="0" w:color="00000A"/>
+              <w:left w:val="single" w:sz="12" w:space="0" w:color="00000A"/>
+              <w:bottom w:val="single" w:sz="12" w:space="0" w:color="00000A"/>
+              <w:right w:val="single" w:sz="12" w:space="0" w:color="00000A"/>
+            </w:tcBorders>
+          </w:tcPr>
+          <w:p>
+            <w:pPr>
+              <w:ind w:right="16"/>
+              <w:jc w:val="center"/>
+              <w:rPr>
+                <w:rFonts w:asciiTheme="minorHAnsi" w:eastAsia="Times New Roman" w:hAnsiTheme="minorHAnsi" w:cstheme="minorHAnsi"/>
+                <w:color w:val="00000A"/>
+                <w:sz w:val="24"/>
+              </w:rPr>
+            </w:pPr>
+          </w:p>
+        </w:tc>
+        <w:tc>
+          <w:tcPr>
+            <w:tcW w:w="1350" w:type="dxa"/>
             <w:tcBorders>
               <w:top w:val="single" w:sz="12" w:space="0" w:color="00000A"/>
               <w:left w:val="single" w:sz="12" w:space="0" w:color="00000A"/>
@@ -2966,7 +3959,7 @@
         </w:trPr>
         <w:tc>
           <w:tcPr>
-            <w:tcW w:w="6750" w:type="dxa"/>
+            <w:tcW w:w="6195" w:type="dxa"/>
             <w:gridSpan w:val="2"/>
             <w:tcBorders>
               <w:top w:val="single" w:sz="12" w:space="0" w:color="00000A"/>
@@ -2989,29 +3982,13 @@
                 <w:sz w:val="20"/>
                 <w:szCs w:val="20"/>
               </w:rPr>
-              <w:t xml:space="preserve">Control the size, </w:t>
-            </w:r>
-            <w:r>
-              <w:rPr>
-                <w:rFonts w:asciiTheme="minorHAnsi" w:eastAsia="Times New Roman" w:hAnsiTheme="minorHAnsi" w:cstheme="minorHAnsi"/>
-                <w:sz w:val="20"/>
-                <w:szCs w:val="20"/>
-              </w:rPr>
-              <w:t>duration,</w:t>
-            </w:r>
-            <w:r>
-              <w:rPr>
-                <w:rFonts w:asciiTheme="minorHAnsi" w:eastAsia="Times New Roman" w:hAnsiTheme="minorHAnsi" w:cstheme="minorHAnsi"/>
-                <w:sz w:val="20"/>
-                <w:szCs w:val="20"/>
-              </w:rPr>
-              <w:t xml:space="preserve"> intensity rate and timing of the lead change to manage fore/aft stability </w:t>
-            </w:r>
-          </w:p>
-        </w:tc>
-        <w:tc>
-          <w:tcPr>
-            <w:tcW w:w="1710" w:type="dxa"/>
+              <w:t xml:space="preserve">Control the size, duration, intensity rate and timing of the lead change to manage fore/aft stability </w:t>
+            </w:r>
+          </w:p>
+        </w:tc>
+        <w:tc>
+          <w:tcPr>
+            <w:tcW w:w="1440" w:type="dxa"/>
             <w:tcBorders>
               <w:top w:val="single" w:sz="12" w:space="0" w:color="00000A"/>
               <w:left w:val="single" w:sz="12" w:space="0" w:color="00000A"/>
@@ -3039,7 +4016,51 @@
         </w:tc>
         <w:tc>
           <w:tcPr>
-            <w:tcW w:w="1710" w:type="dxa"/>
+            <w:tcW w:w="900" w:type="dxa"/>
+            <w:tcBorders>
+              <w:top w:val="single" w:sz="12" w:space="0" w:color="00000A"/>
+              <w:left w:val="single" w:sz="12" w:space="0" w:color="00000A"/>
+              <w:bottom w:val="single" w:sz="12" w:space="0" w:color="00000A"/>
+              <w:right w:val="single" w:sz="12" w:space="0" w:color="00000A"/>
+            </w:tcBorders>
+          </w:tcPr>
+          <w:p>
+            <w:pPr>
+              <w:ind w:right="16"/>
+              <w:jc w:val="center"/>
+              <w:rPr>
+                <w:rFonts w:asciiTheme="minorHAnsi" w:eastAsia="Times New Roman" w:hAnsiTheme="minorHAnsi" w:cstheme="minorHAnsi"/>
+                <w:color w:val="00000A"/>
+                <w:sz w:val="24"/>
+              </w:rPr>
+            </w:pPr>
+          </w:p>
+        </w:tc>
+        <w:tc>
+          <w:tcPr>
+            <w:tcW w:w="1260" w:type="dxa"/>
+            <w:tcBorders>
+              <w:top w:val="single" w:sz="12" w:space="0" w:color="00000A"/>
+              <w:left w:val="single" w:sz="12" w:space="0" w:color="00000A"/>
+              <w:bottom w:val="single" w:sz="12" w:space="0" w:color="00000A"/>
+              <w:right w:val="single" w:sz="12" w:space="0" w:color="00000A"/>
+            </w:tcBorders>
+          </w:tcPr>
+          <w:p>
+            <w:pPr>
+              <w:ind w:right="16"/>
+              <w:jc w:val="center"/>
+              <w:rPr>
+                <w:rFonts w:asciiTheme="minorHAnsi" w:eastAsia="Times New Roman" w:hAnsiTheme="minorHAnsi" w:cstheme="minorHAnsi"/>
+                <w:color w:val="00000A"/>
+                <w:sz w:val="24"/>
+              </w:rPr>
+            </w:pPr>
+          </w:p>
+        </w:tc>
+        <w:tc>
+          <w:tcPr>
+            <w:tcW w:w="1350" w:type="dxa"/>
             <w:tcBorders>
               <w:top w:val="single" w:sz="12" w:space="0" w:color="00000A"/>
               <w:left w:val="single" w:sz="12" w:space="0" w:color="00000A"/>
@@ -3073,8 +4094,8 @@
         </w:trPr>
         <w:tc>
           <w:tcPr>
-            <w:tcW w:w="10170" w:type="dxa"/>
-            <w:gridSpan w:val="4"/>
+            <w:tcW w:w="11145" w:type="dxa"/>
+            <w:gridSpan w:val="6"/>
             <w:tcBorders>
               <w:top w:val="single" w:sz="12" w:space="0" w:color="00000A"/>
               <w:left w:val="single" w:sz="12" w:space="0" w:color="00000A"/>
@@ -3114,7 +4135,7 @@
         </w:trPr>
         <w:tc>
           <w:tcPr>
-            <w:tcW w:w="6750" w:type="dxa"/>
+            <w:tcW w:w="6195" w:type="dxa"/>
             <w:gridSpan w:val="2"/>
             <w:tcBorders>
               <w:top w:val="single" w:sz="12" w:space="0" w:color="00000A"/>
@@ -3143,7 +4164,7 @@
         </w:tc>
         <w:tc>
           <w:tcPr>
-            <w:tcW w:w="1710" w:type="dxa"/>
+            <w:tcW w:w="1440" w:type="dxa"/>
             <w:tcBorders>
               <w:top w:val="single" w:sz="12" w:space="0" w:color="00000A"/>
               <w:left w:val="single" w:sz="12" w:space="0" w:color="00000A"/>
@@ -3165,7 +4186,51 @@
         </w:tc>
         <w:tc>
           <w:tcPr>
-            <w:tcW w:w="1710" w:type="dxa"/>
+            <w:tcW w:w="900" w:type="dxa"/>
+            <w:tcBorders>
+              <w:top w:val="single" w:sz="12" w:space="0" w:color="00000A"/>
+              <w:left w:val="single" w:sz="12" w:space="0" w:color="00000A"/>
+              <w:bottom w:val="single" w:sz="12" w:space="0" w:color="00000A"/>
+              <w:right w:val="single" w:sz="12" w:space="0" w:color="00000A"/>
+            </w:tcBorders>
+          </w:tcPr>
+          <w:p>
+            <w:pPr>
+              <w:ind w:right="16"/>
+              <w:jc w:val="center"/>
+              <w:rPr>
+                <w:rFonts w:asciiTheme="minorHAnsi" w:eastAsia="Times New Roman" w:hAnsiTheme="minorHAnsi" w:cstheme="minorHAnsi"/>
+                <w:color w:val="00000A"/>
+                <w:sz w:val="24"/>
+              </w:rPr>
+            </w:pPr>
+          </w:p>
+        </w:tc>
+        <w:tc>
+          <w:tcPr>
+            <w:tcW w:w="1260" w:type="dxa"/>
+            <w:tcBorders>
+              <w:top w:val="single" w:sz="12" w:space="0" w:color="00000A"/>
+              <w:left w:val="single" w:sz="12" w:space="0" w:color="00000A"/>
+              <w:bottom w:val="single" w:sz="12" w:space="0" w:color="00000A"/>
+              <w:right w:val="single" w:sz="12" w:space="0" w:color="00000A"/>
+            </w:tcBorders>
+          </w:tcPr>
+          <w:p>
+            <w:pPr>
+              <w:ind w:right="16"/>
+              <w:jc w:val="center"/>
+              <w:rPr>
+                <w:rFonts w:asciiTheme="minorHAnsi" w:eastAsia="Times New Roman" w:hAnsiTheme="minorHAnsi" w:cstheme="minorHAnsi"/>
+                <w:color w:val="00000A"/>
+                <w:sz w:val="24"/>
+              </w:rPr>
+            </w:pPr>
+          </w:p>
+        </w:tc>
+        <w:tc>
+          <w:tcPr>
+            <w:tcW w:w="1350" w:type="dxa"/>
             <w:tcBorders>
               <w:top w:val="single" w:sz="12" w:space="0" w:color="00000A"/>
               <w:left w:val="single" w:sz="12" w:space="0" w:color="00000A"/>
@@ -3193,7 +4258,7 @@
         </w:trPr>
         <w:tc>
           <w:tcPr>
-            <w:tcW w:w="6750" w:type="dxa"/>
+            <w:tcW w:w="6195" w:type="dxa"/>
             <w:gridSpan w:val="2"/>
             <w:tcBorders>
               <w:top w:val="single" w:sz="12" w:space="0" w:color="00000A"/>
@@ -3222,7 +4287,7 @@
         </w:tc>
         <w:tc>
           <w:tcPr>
-            <w:tcW w:w="1710" w:type="dxa"/>
+            <w:tcW w:w="1440" w:type="dxa"/>
             <w:tcBorders>
               <w:top w:val="single" w:sz="12" w:space="0" w:color="00000A"/>
               <w:left w:val="single" w:sz="12" w:space="0" w:color="00000A"/>
@@ -3244,7 +4309,51 @@
         </w:tc>
         <w:tc>
           <w:tcPr>
-            <w:tcW w:w="1710" w:type="dxa"/>
+            <w:tcW w:w="900" w:type="dxa"/>
+            <w:tcBorders>
+              <w:top w:val="single" w:sz="12" w:space="0" w:color="00000A"/>
+              <w:left w:val="single" w:sz="12" w:space="0" w:color="00000A"/>
+              <w:bottom w:val="single" w:sz="12" w:space="0" w:color="00000A"/>
+              <w:right w:val="single" w:sz="12" w:space="0" w:color="00000A"/>
+            </w:tcBorders>
+          </w:tcPr>
+          <w:p>
+            <w:pPr>
+              <w:ind w:right="16"/>
+              <w:jc w:val="center"/>
+              <w:rPr>
+                <w:rFonts w:asciiTheme="minorHAnsi" w:eastAsia="Times New Roman" w:hAnsiTheme="minorHAnsi" w:cstheme="minorHAnsi"/>
+                <w:color w:val="00000A"/>
+                <w:sz w:val="24"/>
+              </w:rPr>
+            </w:pPr>
+          </w:p>
+        </w:tc>
+        <w:tc>
+          <w:tcPr>
+            <w:tcW w:w="1260" w:type="dxa"/>
+            <w:tcBorders>
+              <w:top w:val="single" w:sz="12" w:space="0" w:color="00000A"/>
+              <w:left w:val="single" w:sz="12" w:space="0" w:color="00000A"/>
+              <w:bottom w:val="single" w:sz="12" w:space="0" w:color="00000A"/>
+              <w:right w:val="single" w:sz="12" w:space="0" w:color="00000A"/>
+            </w:tcBorders>
+          </w:tcPr>
+          <w:p>
+            <w:pPr>
+              <w:ind w:right="16"/>
+              <w:jc w:val="center"/>
+              <w:rPr>
+                <w:rFonts w:asciiTheme="minorHAnsi" w:eastAsia="Times New Roman" w:hAnsiTheme="minorHAnsi" w:cstheme="minorHAnsi"/>
+                <w:color w:val="00000A"/>
+                <w:sz w:val="24"/>
+              </w:rPr>
+            </w:pPr>
+          </w:p>
+        </w:tc>
+        <w:tc>
+          <w:tcPr>
+            <w:tcW w:w="1350" w:type="dxa"/>
             <w:tcBorders>
               <w:top w:val="single" w:sz="12" w:space="0" w:color="00000A"/>
               <w:left w:val="single" w:sz="12" w:space="0" w:color="00000A"/>
@@ -3272,7 +4381,7 @@
         </w:trPr>
         <w:tc>
           <w:tcPr>
-            <w:tcW w:w="6750" w:type="dxa"/>
+            <w:tcW w:w="6195" w:type="dxa"/>
             <w:gridSpan w:val="2"/>
             <w:tcBorders>
               <w:top w:val="single" w:sz="12" w:space="0" w:color="00000A"/>
@@ -3295,29 +4404,13 @@
                 <w:sz w:val="20"/>
                 <w:szCs w:val="20"/>
               </w:rPr>
-              <w:t xml:space="preserve">Pole touch if used, will </w:t>
-            </w:r>
-            <w:r>
-              <w:rPr>
-                <w:rFonts w:asciiTheme="minorHAnsi" w:eastAsia="Times New Roman" w:hAnsiTheme="minorHAnsi" w:cstheme="minorHAnsi"/>
-                <w:sz w:val="20"/>
-                <w:szCs w:val="20"/>
-              </w:rPr>
-              <w:t>complement</w:t>
-            </w:r>
-            <w:r>
-              <w:rPr>
-                <w:rFonts w:asciiTheme="minorHAnsi" w:eastAsia="Times New Roman" w:hAnsiTheme="minorHAnsi" w:cstheme="minorHAnsi"/>
-                <w:sz w:val="20"/>
-                <w:szCs w:val="20"/>
-              </w:rPr>
-              <w:t xml:space="preserve"> the turn in timing and direction of travel</w:t>
-            </w:r>
-          </w:p>
-        </w:tc>
-        <w:tc>
-          <w:tcPr>
-            <w:tcW w:w="1710" w:type="dxa"/>
+              <w:t>Pole touch if used, will complement the turn in timing and direction of travel</w:t>
+            </w:r>
+          </w:p>
+        </w:tc>
+        <w:tc>
+          <w:tcPr>
+            <w:tcW w:w="1440" w:type="dxa"/>
             <w:tcBorders>
               <w:top w:val="single" w:sz="12" w:space="0" w:color="00000A"/>
               <w:left w:val="single" w:sz="12" w:space="0" w:color="00000A"/>
@@ -3339,7 +4432,51 @@
         </w:tc>
         <w:tc>
           <w:tcPr>
-            <w:tcW w:w="1710" w:type="dxa"/>
+            <w:tcW w:w="900" w:type="dxa"/>
+            <w:tcBorders>
+              <w:top w:val="single" w:sz="12" w:space="0" w:color="00000A"/>
+              <w:left w:val="single" w:sz="12" w:space="0" w:color="00000A"/>
+              <w:bottom w:val="single" w:sz="12" w:space="0" w:color="00000A"/>
+              <w:right w:val="single" w:sz="12" w:space="0" w:color="00000A"/>
+            </w:tcBorders>
+          </w:tcPr>
+          <w:p>
+            <w:pPr>
+              <w:ind w:right="16"/>
+              <w:jc w:val="center"/>
+              <w:rPr>
+                <w:rFonts w:asciiTheme="minorHAnsi" w:eastAsia="Times New Roman" w:hAnsiTheme="minorHAnsi" w:cstheme="minorHAnsi"/>
+                <w:color w:val="00000A"/>
+                <w:sz w:val="24"/>
+              </w:rPr>
+            </w:pPr>
+          </w:p>
+        </w:tc>
+        <w:tc>
+          <w:tcPr>
+            <w:tcW w:w="1260" w:type="dxa"/>
+            <w:tcBorders>
+              <w:top w:val="single" w:sz="12" w:space="0" w:color="00000A"/>
+              <w:left w:val="single" w:sz="12" w:space="0" w:color="00000A"/>
+              <w:bottom w:val="single" w:sz="12" w:space="0" w:color="00000A"/>
+              <w:right w:val="single" w:sz="12" w:space="0" w:color="00000A"/>
+            </w:tcBorders>
+          </w:tcPr>
+          <w:p>
+            <w:pPr>
+              <w:ind w:right="16"/>
+              <w:jc w:val="center"/>
+              <w:rPr>
+                <w:rFonts w:asciiTheme="minorHAnsi" w:eastAsia="Times New Roman" w:hAnsiTheme="minorHAnsi" w:cstheme="minorHAnsi"/>
+                <w:color w:val="00000A"/>
+                <w:sz w:val="24"/>
+              </w:rPr>
+            </w:pPr>
+          </w:p>
+        </w:tc>
+        <w:tc>
+          <w:tcPr>
+            <w:tcW w:w="1350" w:type="dxa"/>
             <w:tcBorders>
               <w:top w:val="single" w:sz="12" w:space="0" w:color="00000A"/>
               <w:left w:val="single" w:sz="12" w:space="0" w:color="00000A"/>
@@ -3367,8 +4504,8 @@
         </w:trPr>
         <w:tc>
           <w:tcPr>
-            <w:tcW w:w="10170" w:type="dxa"/>
-            <w:gridSpan w:val="4"/>
+            <w:tcW w:w="11145" w:type="dxa"/>
+            <w:gridSpan w:val="6"/>
             <w:tcBorders>
               <w:top w:val="single" w:sz="12" w:space="0" w:color="00000A"/>
               <w:left w:val="single" w:sz="12" w:space="0" w:color="00000A"/>
@@ -3422,7 +4559,7 @@
         </w:trPr>
         <w:tc>
           <w:tcPr>
-            <w:tcW w:w="6750" w:type="dxa"/>
+            <w:tcW w:w="6195" w:type="dxa"/>
             <w:gridSpan w:val="2"/>
             <w:tcBorders>
               <w:top w:val="single" w:sz="12" w:space="0" w:color="00000A"/>
@@ -3452,7 +4589,7 @@
         </w:tc>
         <w:tc>
           <w:tcPr>
-            <w:tcW w:w="1710" w:type="dxa"/>
+            <w:tcW w:w="1440" w:type="dxa"/>
             <w:tcBorders>
               <w:top w:val="single" w:sz="12" w:space="0" w:color="00000A"/>
               <w:left w:val="single" w:sz="12" w:space="0" w:color="00000A"/>
@@ -3474,7 +4611,51 @@
         </w:tc>
         <w:tc>
           <w:tcPr>
-            <w:tcW w:w="1710" w:type="dxa"/>
+            <w:tcW w:w="900" w:type="dxa"/>
+            <w:tcBorders>
+              <w:top w:val="single" w:sz="12" w:space="0" w:color="00000A"/>
+              <w:left w:val="single" w:sz="12" w:space="0" w:color="00000A"/>
+              <w:bottom w:val="single" w:sz="12" w:space="0" w:color="00000A"/>
+              <w:right w:val="single" w:sz="12" w:space="0" w:color="00000A"/>
+            </w:tcBorders>
+          </w:tcPr>
+          <w:p>
+            <w:pPr>
+              <w:ind w:right="16"/>
+              <w:jc w:val="center"/>
+              <w:rPr>
+                <w:rFonts w:asciiTheme="minorHAnsi" w:eastAsia="Times New Roman" w:hAnsiTheme="minorHAnsi" w:cstheme="minorHAnsi"/>
+                <w:color w:val="00000A"/>
+                <w:sz w:val="24"/>
+              </w:rPr>
+            </w:pPr>
+          </w:p>
+        </w:tc>
+        <w:tc>
+          <w:tcPr>
+            <w:tcW w:w="1260" w:type="dxa"/>
+            <w:tcBorders>
+              <w:top w:val="single" w:sz="12" w:space="0" w:color="00000A"/>
+              <w:left w:val="single" w:sz="12" w:space="0" w:color="00000A"/>
+              <w:bottom w:val="single" w:sz="12" w:space="0" w:color="00000A"/>
+              <w:right w:val="single" w:sz="12" w:space="0" w:color="00000A"/>
+            </w:tcBorders>
+          </w:tcPr>
+          <w:p>
+            <w:pPr>
+              <w:ind w:right="16"/>
+              <w:jc w:val="center"/>
+              <w:rPr>
+                <w:rFonts w:asciiTheme="minorHAnsi" w:eastAsia="Times New Roman" w:hAnsiTheme="minorHAnsi" w:cstheme="minorHAnsi"/>
+                <w:color w:val="00000A"/>
+                <w:sz w:val="24"/>
+              </w:rPr>
+            </w:pPr>
+          </w:p>
+        </w:tc>
+        <w:tc>
+          <w:tcPr>
+            <w:tcW w:w="1350" w:type="dxa"/>
             <w:tcBorders>
               <w:top w:val="single" w:sz="12" w:space="0" w:color="00000A"/>
               <w:left w:val="single" w:sz="12" w:space="0" w:color="00000A"/>
@@ -3502,7 +4683,7 @@
         </w:trPr>
         <w:tc>
           <w:tcPr>
-            <w:tcW w:w="6750" w:type="dxa"/>
+            <w:tcW w:w="6195" w:type="dxa"/>
             <w:gridSpan w:val="2"/>
             <w:tcBorders>
               <w:top w:val="single" w:sz="12" w:space="0" w:color="00000A"/>
@@ -3525,29 +4706,13 @@
                 <w:sz w:val="20"/>
                 <w:szCs w:val="20"/>
               </w:rPr>
-              <w:t xml:space="preserve">Pole touch if used, will </w:t>
-            </w:r>
-            <w:r>
-              <w:rPr>
-                <w:rFonts w:asciiTheme="minorHAnsi" w:eastAsia="Times New Roman" w:hAnsiTheme="minorHAnsi" w:cstheme="minorHAnsi"/>
-                <w:sz w:val="20"/>
-                <w:szCs w:val="20"/>
-              </w:rPr>
-              <w:t>complement</w:t>
-            </w:r>
-            <w:r>
-              <w:rPr>
-                <w:rFonts w:asciiTheme="minorHAnsi" w:eastAsia="Times New Roman" w:hAnsiTheme="minorHAnsi" w:cstheme="minorHAnsi"/>
-                <w:sz w:val="20"/>
-                <w:szCs w:val="20"/>
-              </w:rPr>
-              <w:t xml:space="preserve"> the turn in timing and direction of travel</w:t>
-            </w:r>
-          </w:p>
-        </w:tc>
-        <w:tc>
-          <w:tcPr>
-            <w:tcW w:w="1710" w:type="dxa"/>
+              <w:t>Pole touch if used, will complement the turn in timing and direction of travel</w:t>
+            </w:r>
+          </w:p>
+        </w:tc>
+        <w:tc>
+          <w:tcPr>
+            <w:tcW w:w="1440" w:type="dxa"/>
             <w:tcBorders>
               <w:top w:val="single" w:sz="12" w:space="0" w:color="00000A"/>
               <w:left w:val="single" w:sz="12" w:space="0" w:color="00000A"/>
@@ -3569,7 +4734,51 @@
         </w:tc>
         <w:tc>
           <w:tcPr>
-            <w:tcW w:w="1710" w:type="dxa"/>
+            <w:tcW w:w="900" w:type="dxa"/>
+            <w:tcBorders>
+              <w:top w:val="single" w:sz="12" w:space="0" w:color="00000A"/>
+              <w:left w:val="single" w:sz="12" w:space="0" w:color="00000A"/>
+              <w:bottom w:val="single" w:sz="12" w:space="0" w:color="00000A"/>
+              <w:right w:val="single" w:sz="12" w:space="0" w:color="00000A"/>
+            </w:tcBorders>
+          </w:tcPr>
+          <w:p>
+            <w:pPr>
+              <w:ind w:right="16"/>
+              <w:jc w:val="center"/>
+              <w:rPr>
+                <w:rFonts w:asciiTheme="minorHAnsi" w:eastAsia="Times New Roman" w:hAnsiTheme="minorHAnsi" w:cstheme="minorHAnsi"/>
+                <w:color w:val="00000A"/>
+                <w:sz w:val="24"/>
+              </w:rPr>
+            </w:pPr>
+          </w:p>
+        </w:tc>
+        <w:tc>
+          <w:tcPr>
+            <w:tcW w:w="1260" w:type="dxa"/>
+            <w:tcBorders>
+              <w:top w:val="single" w:sz="12" w:space="0" w:color="00000A"/>
+              <w:left w:val="single" w:sz="12" w:space="0" w:color="00000A"/>
+              <w:bottom w:val="single" w:sz="12" w:space="0" w:color="00000A"/>
+              <w:right w:val="single" w:sz="12" w:space="0" w:color="00000A"/>
+            </w:tcBorders>
+          </w:tcPr>
+          <w:p>
+            <w:pPr>
+              <w:ind w:right="16"/>
+              <w:jc w:val="center"/>
+              <w:rPr>
+                <w:rFonts w:asciiTheme="minorHAnsi" w:eastAsia="Times New Roman" w:hAnsiTheme="minorHAnsi" w:cstheme="minorHAnsi"/>
+                <w:color w:val="00000A"/>
+                <w:sz w:val="24"/>
+              </w:rPr>
+            </w:pPr>
+          </w:p>
+        </w:tc>
+        <w:tc>
+          <w:tcPr>
+            <w:tcW w:w="1350" w:type="dxa"/>
             <w:tcBorders>
               <w:top w:val="single" w:sz="12" w:space="0" w:color="00000A"/>
               <w:left w:val="single" w:sz="12" w:space="0" w:color="00000A"/>
@@ -3597,7 +4806,7 @@
         </w:trPr>
         <w:tc>
           <w:tcPr>
-            <w:tcW w:w="6750" w:type="dxa"/>
+            <w:tcW w:w="6195" w:type="dxa"/>
             <w:gridSpan w:val="2"/>
             <w:tcBorders>
               <w:top w:val="single" w:sz="12" w:space="0" w:color="00000A"/>
@@ -3621,29 +4830,13 @@
                 <w:sz w:val="20"/>
                 <w:szCs w:val="20"/>
               </w:rPr>
-              <w:t>Parallel turns with simultaneous lead change (skidding &amp; carving acceptable), both feet</w:t>
-            </w:r>
-            <w:r>
-              <w:rPr>
-                <w:rFonts w:asciiTheme="minorHAnsi" w:eastAsia="Times New Roman" w:hAnsiTheme="minorHAnsi" w:cstheme="minorHAnsi"/>
-                <w:sz w:val="20"/>
-                <w:szCs w:val="20"/>
-              </w:rPr>
-              <w:t xml:space="preserve"> </w:t>
-            </w:r>
-            <w:r>
-              <w:rPr>
-                <w:rFonts w:asciiTheme="minorHAnsi" w:eastAsia="Times New Roman" w:hAnsiTheme="minorHAnsi" w:cstheme="minorHAnsi"/>
-                <w:sz w:val="20"/>
-                <w:szCs w:val="20"/>
-              </w:rPr>
-              <w:t>remain in contact with the snow</w:t>
-            </w:r>
-          </w:p>
-        </w:tc>
-        <w:tc>
-          <w:tcPr>
-            <w:tcW w:w="1710" w:type="dxa"/>
+              <w:t>Parallel turns with simultaneous lead change (skidding &amp; carving acceptable), both feet remain in contact with the snow</w:t>
+            </w:r>
+          </w:p>
+        </w:tc>
+        <w:tc>
+          <w:tcPr>
+            <w:tcW w:w="1440" w:type="dxa"/>
             <w:tcBorders>
               <w:top w:val="single" w:sz="12" w:space="0" w:color="00000A"/>
               <w:left w:val="single" w:sz="12" w:space="0" w:color="00000A"/>
@@ -3665,7 +4858,51 @@
         </w:tc>
         <w:tc>
           <w:tcPr>
-            <w:tcW w:w="1710" w:type="dxa"/>
+            <w:tcW w:w="900" w:type="dxa"/>
+            <w:tcBorders>
+              <w:top w:val="single" w:sz="12" w:space="0" w:color="00000A"/>
+              <w:left w:val="single" w:sz="12" w:space="0" w:color="00000A"/>
+              <w:bottom w:val="single" w:sz="12" w:space="0" w:color="00000A"/>
+              <w:right w:val="single" w:sz="12" w:space="0" w:color="00000A"/>
+            </w:tcBorders>
+          </w:tcPr>
+          <w:p>
+            <w:pPr>
+              <w:ind w:right="16"/>
+              <w:jc w:val="center"/>
+              <w:rPr>
+                <w:rFonts w:asciiTheme="minorHAnsi" w:eastAsia="Times New Roman" w:hAnsiTheme="minorHAnsi" w:cstheme="minorHAnsi"/>
+                <w:color w:val="00000A"/>
+                <w:sz w:val="24"/>
+              </w:rPr>
+            </w:pPr>
+          </w:p>
+        </w:tc>
+        <w:tc>
+          <w:tcPr>
+            <w:tcW w:w="1260" w:type="dxa"/>
+            <w:tcBorders>
+              <w:top w:val="single" w:sz="12" w:space="0" w:color="00000A"/>
+              <w:left w:val="single" w:sz="12" w:space="0" w:color="00000A"/>
+              <w:bottom w:val="single" w:sz="12" w:space="0" w:color="00000A"/>
+              <w:right w:val="single" w:sz="12" w:space="0" w:color="00000A"/>
+            </w:tcBorders>
+          </w:tcPr>
+          <w:p>
+            <w:pPr>
+              <w:ind w:right="16"/>
+              <w:jc w:val="center"/>
+              <w:rPr>
+                <w:rFonts w:asciiTheme="minorHAnsi" w:eastAsia="Times New Roman" w:hAnsiTheme="minorHAnsi" w:cstheme="minorHAnsi"/>
+                <w:color w:val="00000A"/>
+                <w:sz w:val="24"/>
+              </w:rPr>
+            </w:pPr>
+          </w:p>
+        </w:tc>
+        <w:tc>
+          <w:tcPr>
+            <w:tcW w:w="1350" w:type="dxa"/>
             <w:tcBorders>
               <w:top w:val="single" w:sz="12" w:space="0" w:color="00000A"/>
               <w:left w:val="single" w:sz="12" w:space="0" w:color="00000A"/>
@@ -3693,7 +4930,7 @@
         </w:trPr>
         <w:tc>
           <w:tcPr>
-            <w:tcW w:w="6750" w:type="dxa"/>
+            <w:tcW w:w="6195" w:type="dxa"/>
             <w:gridSpan w:val="2"/>
             <w:tcBorders>
               <w:top w:val="single" w:sz="12" w:space="0" w:color="00000A"/>
@@ -3722,7 +4959,7 @@
         </w:tc>
         <w:tc>
           <w:tcPr>
-            <w:tcW w:w="1710" w:type="dxa"/>
+            <w:tcW w:w="1440" w:type="dxa"/>
             <w:tcBorders>
               <w:top w:val="single" w:sz="12" w:space="0" w:color="00000A"/>
               <w:left w:val="single" w:sz="12" w:space="0" w:color="00000A"/>
@@ -3744,7 +4981,51 @@
         </w:tc>
         <w:tc>
           <w:tcPr>
-            <w:tcW w:w="1710" w:type="dxa"/>
+            <w:tcW w:w="900" w:type="dxa"/>
+            <w:tcBorders>
+              <w:top w:val="single" w:sz="12" w:space="0" w:color="00000A"/>
+              <w:left w:val="single" w:sz="12" w:space="0" w:color="00000A"/>
+              <w:bottom w:val="single" w:sz="12" w:space="0" w:color="00000A"/>
+              <w:right w:val="single" w:sz="12" w:space="0" w:color="00000A"/>
+            </w:tcBorders>
+          </w:tcPr>
+          <w:p>
+            <w:pPr>
+              <w:ind w:right="16"/>
+              <w:jc w:val="center"/>
+              <w:rPr>
+                <w:rFonts w:asciiTheme="minorHAnsi" w:eastAsia="Times New Roman" w:hAnsiTheme="minorHAnsi" w:cstheme="minorHAnsi"/>
+                <w:color w:val="00000A"/>
+                <w:sz w:val="24"/>
+              </w:rPr>
+            </w:pPr>
+          </w:p>
+        </w:tc>
+        <w:tc>
+          <w:tcPr>
+            <w:tcW w:w="1260" w:type="dxa"/>
+            <w:tcBorders>
+              <w:top w:val="single" w:sz="12" w:space="0" w:color="00000A"/>
+              <w:left w:val="single" w:sz="12" w:space="0" w:color="00000A"/>
+              <w:bottom w:val="single" w:sz="12" w:space="0" w:color="00000A"/>
+              <w:right w:val="single" w:sz="12" w:space="0" w:color="00000A"/>
+            </w:tcBorders>
+          </w:tcPr>
+          <w:p>
+            <w:pPr>
+              <w:ind w:right="16"/>
+              <w:jc w:val="center"/>
+              <w:rPr>
+                <w:rFonts w:asciiTheme="minorHAnsi" w:eastAsia="Times New Roman" w:hAnsiTheme="minorHAnsi" w:cstheme="minorHAnsi"/>
+                <w:color w:val="00000A"/>
+                <w:sz w:val="24"/>
+              </w:rPr>
+            </w:pPr>
+          </w:p>
+        </w:tc>
+        <w:tc>
+          <w:tcPr>
+            <w:tcW w:w="1350" w:type="dxa"/>
             <w:tcBorders>
               <w:top w:val="single" w:sz="12" w:space="0" w:color="00000A"/>
               <w:left w:val="single" w:sz="12" w:space="0" w:color="00000A"/>
@@ -3772,8 +5053,8 @@
         </w:trPr>
         <w:tc>
           <w:tcPr>
-            <w:tcW w:w="10170" w:type="dxa"/>
-            <w:gridSpan w:val="4"/>
+            <w:tcW w:w="11145" w:type="dxa"/>
+            <w:gridSpan w:val="6"/>
             <w:tcBorders>
               <w:top w:val="single" w:sz="12" w:space="0" w:color="00000A"/>
               <w:left w:val="single" w:sz="12" w:space="0" w:color="00000A"/>
@@ -3813,7 +5094,7 @@
         </w:trPr>
         <w:tc>
           <w:tcPr>
-            <w:tcW w:w="6750" w:type="dxa"/>
+            <w:tcW w:w="6195" w:type="dxa"/>
             <w:gridSpan w:val="2"/>
             <w:tcBorders>
               <w:top w:val="single" w:sz="12" w:space="0" w:color="00000A"/>
@@ -3842,7 +5123,7 @@
         </w:tc>
         <w:tc>
           <w:tcPr>
-            <w:tcW w:w="1710" w:type="dxa"/>
+            <w:tcW w:w="1440" w:type="dxa"/>
             <w:tcBorders>
               <w:top w:val="single" w:sz="12" w:space="0" w:color="00000A"/>
               <w:left w:val="single" w:sz="12" w:space="0" w:color="00000A"/>
@@ -3864,7 +5145,51 @@
         </w:tc>
         <w:tc>
           <w:tcPr>
-            <w:tcW w:w="1710" w:type="dxa"/>
+            <w:tcW w:w="900" w:type="dxa"/>
+            <w:tcBorders>
+              <w:top w:val="single" w:sz="12" w:space="0" w:color="00000A"/>
+              <w:left w:val="single" w:sz="12" w:space="0" w:color="00000A"/>
+              <w:bottom w:val="single" w:sz="12" w:space="0" w:color="00000A"/>
+              <w:right w:val="single" w:sz="12" w:space="0" w:color="00000A"/>
+            </w:tcBorders>
+          </w:tcPr>
+          <w:p>
+            <w:pPr>
+              <w:ind w:right="16"/>
+              <w:jc w:val="center"/>
+              <w:rPr>
+                <w:rFonts w:asciiTheme="minorHAnsi" w:eastAsia="Times New Roman" w:hAnsiTheme="minorHAnsi" w:cstheme="minorHAnsi"/>
+                <w:color w:val="00000A"/>
+                <w:sz w:val="24"/>
+              </w:rPr>
+            </w:pPr>
+          </w:p>
+        </w:tc>
+        <w:tc>
+          <w:tcPr>
+            <w:tcW w:w="1260" w:type="dxa"/>
+            <w:tcBorders>
+              <w:top w:val="single" w:sz="12" w:space="0" w:color="00000A"/>
+              <w:left w:val="single" w:sz="12" w:space="0" w:color="00000A"/>
+              <w:bottom w:val="single" w:sz="12" w:space="0" w:color="00000A"/>
+              <w:right w:val="single" w:sz="12" w:space="0" w:color="00000A"/>
+            </w:tcBorders>
+          </w:tcPr>
+          <w:p>
+            <w:pPr>
+              <w:ind w:right="16"/>
+              <w:jc w:val="center"/>
+              <w:rPr>
+                <w:rFonts w:asciiTheme="minorHAnsi" w:eastAsia="Times New Roman" w:hAnsiTheme="minorHAnsi" w:cstheme="minorHAnsi"/>
+                <w:color w:val="00000A"/>
+                <w:sz w:val="24"/>
+              </w:rPr>
+            </w:pPr>
+          </w:p>
+        </w:tc>
+        <w:tc>
+          <w:tcPr>
+            <w:tcW w:w="1350" w:type="dxa"/>
             <w:tcBorders>
               <w:top w:val="single" w:sz="12" w:space="0" w:color="00000A"/>
               <w:left w:val="single" w:sz="12" w:space="0" w:color="00000A"/>
@@ -3892,7 +5217,7 @@
         </w:trPr>
         <w:tc>
           <w:tcPr>
-            <w:tcW w:w="6750" w:type="dxa"/>
+            <w:tcW w:w="6195" w:type="dxa"/>
             <w:gridSpan w:val="2"/>
             <w:tcBorders>
               <w:top w:val="single" w:sz="12" w:space="0" w:color="00000A"/>
@@ -3921,7 +5246,7 @@
         </w:tc>
         <w:tc>
           <w:tcPr>
-            <w:tcW w:w="1710" w:type="dxa"/>
+            <w:tcW w:w="1440" w:type="dxa"/>
             <w:tcBorders>
               <w:top w:val="single" w:sz="12" w:space="0" w:color="00000A"/>
               <w:left w:val="single" w:sz="12" w:space="0" w:color="00000A"/>
@@ -3943,7 +5268,51 @@
         </w:tc>
         <w:tc>
           <w:tcPr>
-            <w:tcW w:w="1710" w:type="dxa"/>
+            <w:tcW w:w="900" w:type="dxa"/>
+            <w:tcBorders>
+              <w:top w:val="single" w:sz="12" w:space="0" w:color="00000A"/>
+              <w:left w:val="single" w:sz="12" w:space="0" w:color="00000A"/>
+              <w:bottom w:val="single" w:sz="12" w:space="0" w:color="00000A"/>
+              <w:right w:val="single" w:sz="12" w:space="0" w:color="00000A"/>
+            </w:tcBorders>
+          </w:tcPr>
+          <w:p>
+            <w:pPr>
+              <w:ind w:right="16"/>
+              <w:jc w:val="center"/>
+              <w:rPr>
+                <w:rFonts w:asciiTheme="minorHAnsi" w:eastAsia="Times New Roman" w:hAnsiTheme="minorHAnsi" w:cstheme="minorHAnsi"/>
+                <w:color w:val="00000A"/>
+                <w:sz w:val="24"/>
+              </w:rPr>
+            </w:pPr>
+          </w:p>
+        </w:tc>
+        <w:tc>
+          <w:tcPr>
+            <w:tcW w:w="1260" w:type="dxa"/>
+            <w:tcBorders>
+              <w:top w:val="single" w:sz="12" w:space="0" w:color="00000A"/>
+              <w:left w:val="single" w:sz="12" w:space="0" w:color="00000A"/>
+              <w:bottom w:val="single" w:sz="12" w:space="0" w:color="00000A"/>
+              <w:right w:val="single" w:sz="12" w:space="0" w:color="00000A"/>
+            </w:tcBorders>
+          </w:tcPr>
+          <w:p>
+            <w:pPr>
+              <w:ind w:right="16"/>
+              <w:jc w:val="center"/>
+              <w:rPr>
+                <w:rFonts w:asciiTheme="minorHAnsi" w:eastAsia="Times New Roman" w:hAnsiTheme="minorHAnsi" w:cstheme="minorHAnsi"/>
+                <w:color w:val="00000A"/>
+                <w:sz w:val="24"/>
+              </w:rPr>
+            </w:pPr>
+          </w:p>
+        </w:tc>
+        <w:tc>
+          <w:tcPr>
+            <w:tcW w:w="1350" w:type="dxa"/>
             <w:tcBorders>
               <w:top w:val="single" w:sz="12" w:space="0" w:color="00000A"/>
               <w:left w:val="single" w:sz="12" w:space="0" w:color="00000A"/>
@@ -4321,7 +5690,7 @@
     <w:tbl>
       <w:tblPr>
         <w:tblStyle w:val="TableGrid"/>
-        <w:tblW w:w="10185" w:type="dxa"/>
+        <w:tblW w:w="11235" w:type="dxa"/>
         <w:jc w:val="center"/>
         <w:tblInd w:w="0" w:type="dxa"/>
         <w:tblCellMar>
@@ -4333,9 +5702,11 @@
       </w:tblPr>
       <w:tblGrid>
         <w:gridCol w:w="3058"/>
-        <w:gridCol w:w="3692"/>
+        <w:gridCol w:w="2237"/>
         <w:gridCol w:w="1710"/>
-        <w:gridCol w:w="1725"/>
+        <w:gridCol w:w="1170"/>
+        <w:gridCol w:w="1350"/>
+        <w:gridCol w:w="1710"/>
       </w:tblGrid>
       <w:tr>
         <w:trPr>
@@ -4378,8 +5749,8 @@
         </w:tc>
         <w:tc>
           <w:tcPr>
-            <w:tcW w:w="7127" w:type="dxa"/>
-            <w:gridSpan w:val="3"/>
+            <w:tcW w:w="8177" w:type="dxa"/>
+            <w:gridSpan w:val="5"/>
             <w:tcBorders>
               <w:top w:val="single" w:sz="12" w:space="0" w:color="00000A"/>
               <w:left w:val="single" w:sz="12" w:space="0" w:color="00000A"/>
@@ -4415,8 +5786,8 @@
         </w:trPr>
         <w:tc>
           <w:tcPr>
-            <w:tcW w:w="10185" w:type="dxa"/>
-            <w:gridSpan w:val="4"/>
+            <w:tcW w:w="11235" w:type="dxa"/>
+            <w:gridSpan w:val="6"/>
             <w:tcBorders>
               <w:top w:val="single" w:sz="12" w:space="0" w:color="00000A"/>
               <w:left w:val="single" w:sz="12" w:space="0" w:color="00000A"/>
@@ -4456,7 +5827,7 @@
         </w:trPr>
         <w:tc>
           <w:tcPr>
-            <w:tcW w:w="6750" w:type="dxa"/>
+            <w:tcW w:w="5295" w:type="dxa"/>
             <w:gridSpan w:val="2"/>
             <w:tcBorders>
               <w:top w:val="single" w:sz="12" w:space="0" w:color="00000A"/>
@@ -4502,22 +5873,13 @@
                 <w:sz w:val="20"/>
                 <w:szCs w:val="20"/>
               </w:rPr>
-              <w:t>Instructor + Date</w:t>
-            </w:r>
-            <w:r>
-              <w:rPr>
-                <w:rFonts w:asciiTheme="minorHAnsi" w:eastAsia="Times New Roman" w:hAnsiTheme="minorHAnsi" w:cstheme="minorHAnsi"/>
-                <w:color w:val="00000A"/>
-                <w:sz w:val="20"/>
-                <w:szCs w:val="20"/>
-              </w:rPr>
-              <w:t xml:space="preserve"> </w:t>
-            </w:r>
-          </w:p>
-        </w:tc>
-        <w:tc>
-          <w:tcPr>
-            <w:tcW w:w="1725" w:type="dxa"/>
+              <w:t>Instructor</w:t>
+            </w:r>
+          </w:p>
+        </w:tc>
+        <w:tc>
+          <w:tcPr>
+            <w:tcW w:w="1170" w:type="dxa"/>
             <w:tcBorders>
               <w:top w:val="single" w:sz="12" w:space="0" w:color="00000A"/>
               <w:left w:val="single" w:sz="12" w:space="0" w:color="00000A"/>
@@ -4541,7 +5903,67 @@
                 <w:sz w:val="20"/>
                 <w:szCs w:val="20"/>
               </w:rPr>
-              <w:t>Instructor + Date</w:t>
+              <w:t>#</w:t>
+            </w:r>
+          </w:p>
+        </w:tc>
+        <w:tc>
+          <w:tcPr>
+            <w:tcW w:w="1350" w:type="dxa"/>
+            <w:tcBorders>
+              <w:top w:val="single" w:sz="12" w:space="0" w:color="00000A"/>
+              <w:left w:val="single" w:sz="12" w:space="0" w:color="00000A"/>
+              <w:bottom w:val="single" w:sz="12" w:space="0" w:color="00000A"/>
+              <w:right w:val="single" w:sz="12" w:space="0" w:color="00000A"/>
+            </w:tcBorders>
+            <w:shd w:val="clear" w:color="auto" w:fill="D0CECE" w:themeFill="background2" w:themeFillShade="E6"/>
+          </w:tcPr>
+          <w:p>
+            <w:pPr>
+              <w:spacing w:line="238" w:lineRule="auto"/>
+              <w:rPr>
+                <w:rFonts w:asciiTheme="minorHAnsi" w:eastAsia="Times New Roman" w:hAnsiTheme="minorHAnsi" w:cstheme="minorHAnsi"/>
+                <w:sz w:val="20"/>
+                <w:szCs w:val="20"/>
+              </w:rPr>
+            </w:pPr>
+            <w:r>
+              <w:rPr>
+                <w:rFonts w:asciiTheme="minorHAnsi" w:eastAsia="Times New Roman" w:hAnsiTheme="minorHAnsi" w:cstheme="minorHAnsi"/>
+                <w:sz w:val="20"/>
+                <w:szCs w:val="20"/>
+              </w:rPr>
+              <w:t>Date</w:t>
+            </w:r>
+          </w:p>
+        </w:tc>
+        <w:tc>
+          <w:tcPr>
+            <w:tcW w:w="1710" w:type="dxa"/>
+            <w:tcBorders>
+              <w:top w:val="single" w:sz="12" w:space="0" w:color="00000A"/>
+              <w:left w:val="single" w:sz="12" w:space="0" w:color="00000A"/>
+              <w:bottom w:val="single" w:sz="12" w:space="0" w:color="00000A"/>
+              <w:right w:val="single" w:sz="12" w:space="0" w:color="00000A"/>
+            </w:tcBorders>
+            <w:shd w:val="clear" w:color="auto" w:fill="D0CECE" w:themeFill="background2" w:themeFillShade="E6"/>
+          </w:tcPr>
+          <w:p>
+            <w:pPr>
+              <w:spacing w:line="238" w:lineRule="auto"/>
+              <w:rPr>
+                <w:rFonts w:asciiTheme="minorHAnsi" w:eastAsia="Times New Roman" w:hAnsiTheme="minorHAnsi" w:cstheme="minorHAnsi"/>
+                <w:sz w:val="20"/>
+                <w:szCs w:val="20"/>
+              </w:rPr>
+            </w:pPr>
+            <w:r>
+              <w:rPr>
+                <w:rFonts w:asciiTheme="minorHAnsi" w:eastAsia="Times New Roman" w:hAnsiTheme="minorHAnsi" w:cstheme="minorHAnsi"/>
+                <w:sz w:val="20"/>
+                <w:szCs w:val="20"/>
+              </w:rPr>
+              <w:t>Signature</w:t>
             </w:r>
           </w:p>
         </w:tc>
@@ -4553,7 +5975,7 @@
         </w:trPr>
         <w:tc>
           <w:tcPr>
-            <w:tcW w:w="6750" w:type="dxa"/>
+            <w:tcW w:w="5295" w:type="dxa"/>
             <w:gridSpan w:val="2"/>
             <w:tcBorders>
               <w:top w:val="single" w:sz="12" w:space="0" w:color="00000A"/>
@@ -4613,33 +6035,71 @@
         </w:tc>
         <w:tc>
           <w:tcPr>
-            <w:tcW w:w="1725" w:type="dxa"/>
-            <w:tcBorders>
-              <w:top w:val="single" w:sz="12" w:space="0" w:color="00000A"/>
-              <w:left w:val="single" w:sz="12" w:space="0" w:color="00000A"/>
-              <w:bottom w:val="single" w:sz="12" w:space="0" w:color="00000A"/>
-              <w:right w:val="single" w:sz="12" w:space="0" w:color="00000A"/>
-            </w:tcBorders>
-          </w:tcPr>
-          <w:p>
-            <w:pPr>
-              <w:ind w:right="16"/>
-              <w:jc w:val="center"/>
-              <w:rPr>
-                <w:rFonts w:asciiTheme="minorHAnsi" w:hAnsiTheme="minorHAnsi" w:cstheme="minorHAnsi"/>
-                <w:sz w:val="20"/>
-                <w:szCs w:val="20"/>
-              </w:rPr>
-            </w:pPr>
-            <w:r>
-              <w:rPr>
-                <w:rFonts w:asciiTheme="minorHAnsi" w:eastAsia="Times New Roman" w:hAnsiTheme="minorHAnsi" w:cstheme="minorHAnsi"/>
-                <w:color w:val="00000A"/>
-                <w:sz w:val="20"/>
-                <w:szCs w:val="20"/>
-              </w:rPr>
-              <w:t xml:space="preserve"> </w:t>
-            </w:r>
+            <w:tcW w:w="1170" w:type="dxa"/>
+            <w:tcBorders>
+              <w:top w:val="single" w:sz="12" w:space="0" w:color="00000A"/>
+              <w:left w:val="single" w:sz="12" w:space="0" w:color="00000A"/>
+              <w:bottom w:val="single" w:sz="12" w:space="0" w:color="00000A"/>
+              <w:right w:val="single" w:sz="12" w:space="0" w:color="00000A"/>
+            </w:tcBorders>
+          </w:tcPr>
+          <w:p>
+            <w:pPr>
+              <w:ind w:right="16"/>
+              <w:jc w:val="center"/>
+              <w:rPr>
+                <w:rFonts w:asciiTheme="minorHAnsi" w:eastAsia="Times New Roman" w:hAnsiTheme="minorHAnsi" w:cstheme="minorHAnsi"/>
+                <w:color w:val="00000A"/>
+                <w:sz w:val="20"/>
+                <w:szCs w:val="20"/>
+              </w:rPr>
+            </w:pPr>
+          </w:p>
+        </w:tc>
+        <w:tc>
+          <w:tcPr>
+            <w:tcW w:w="1350" w:type="dxa"/>
+            <w:tcBorders>
+              <w:top w:val="single" w:sz="12" w:space="0" w:color="00000A"/>
+              <w:left w:val="single" w:sz="12" w:space="0" w:color="00000A"/>
+              <w:bottom w:val="single" w:sz="12" w:space="0" w:color="00000A"/>
+              <w:right w:val="single" w:sz="12" w:space="0" w:color="00000A"/>
+            </w:tcBorders>
+          </w:tcPr>
+          <w:p>
+            <w:pPr>
+              <w:ind w:right="16"/>
+              <w:jc w:val="center"/>
+              <w:rPr>
+                <w:rFonts w:asciiTheme="minorHAnsi" w:eastAsia="Times New Roman" w:hAnsiTheme="minorHAnsi" w:cstheme="minorHAnsi"/>
+                <w:color w:val="00000A"/>
+                <w:sz w:val="20"/>
+                <w:szCs w:val="20"/>
+              </w:rPr>
+            </w:pPr>
+          </w:p>
+        </w:tc>
+        <w:tc>
+          <w:tcPr>
+            <w:tcW w:w="1710" w:type="dxa"/>
+            <w:tcBorders>
+              <w:top w:val="single" w:sz="12" w:space="0" w:color="00000A"/>
+              <w:left w:val="single" w:sz="12" w:space="0" w:color="00000A"/>
+              <w:bottom w:val="single" w:sz="12" w:space="0" w:color="00000A"/>
+              <w:right w:val="single" w:sz="12" w:space="0" w:color="00000A"/>
+            </w:tcBorders>
+          </w:tcPr>
+          <w:p>
+            <w:pPr>
+              <w:ind w:right="16"/>
+              <w:jc w:val="center"/>
+              <w:rPr>
+                <w:rFonts w:asciiTheme="minorHAnsi" w:eastAsia="Times New Roman" w:hAnsiTheme="minorHAnsi" w:cstheme="minorHAnsi"/>
+                <w:color w:val="00000A"/>
+                <w:sz w:val="20"/>
+                <w:szCs w:val="20"/>
+              </w:rPr>
+            </w:pPr>
           </w:p>
         </w:tc>
       </w:tr>
@@ -4650,7 +6110,7 @@
         </w:trPr>
         <w:tc>
           <w:tcPr>
-            <w:tcW w:w="6750" w:type="dxa"/>
+            <w:tcW w:w="5295" w:type="dxa"/>
             <w:gridSpan w:val="2"/>
             <w:tcBorders>
               <w:top w:val="single" w:sz="12" w:space="0" w:color="00000A"/>
@@ -4711,33 +6171,71 @@
         </w:tc>
         <w:tc>
           <w:tcPr>
-            <w:tcW w:w="1725" w:type="dxa"/>
-            <w:tcBorders>
-              <w:top w:val="single" w:sz="12" w:space="0" w:color="00000A"/>
-              <w:left w:val="single" w:sz="12" w:space="0" w:color="00000A"/>
-              <w:bottom w:val="single" w:sz="12" w:space="0" w:color="00000A"/>
-              <w:right w:val="single" w:sz="12" w:space="0" w:color="00000A"/>
-            </w:tcBorders>
-          </w:tcPr>
-          <w:p>
-            <w:pPr>
-              <w:ind w:right="16"/>
-              <w:jc w:val="center"/>
-              <w:rPr>
-                <w:rFonts w:asciiTheme="minorHAnsi" w:hAnsiTheme="minorHAnsi" w:cstheme="minorHAnsi"/>
-                <w:sz w:val="20"/>
-                <w:szCs w:val="20"/>
-              </w:rPr>
-            </w:pPr>
-            <w:r>
-              <w:rPr>
-                <w:rFonts w:asciiTheme="minorHAnsi" w:eastAsia="Times New Roman" w:hAnsiTheme="minorHAnsi" w:cstheme="minorHAnsi"/>
-                <w:color w:val="00000A"/>
-                <w:sz w:val="20"/>
-                <w:szCs w:val="20"/>
-              </w:rPr>
-              <w:t xml:space="preserve"> </w:t>
-            </w:r>
+            <w:tcW w:w="1170" w:type="dxa"/>
+            <w:tcBorders>
+              <w:top w:val="single" w:sz="12" w:space="0" w:color="00000A"/>
+              <w:left w:val="single" w:sz="12" w:space="0" w:color="00000A"/>
+              <w:bottom w:val="single" w:sz="12" w:space="0" w:color="00000A"/>
+              <w:right w:val="single" w:sz="12" w:space="0" w:color="00000A"/>
+            </w:tcBorders>
+          </w:tcPr>
+          <w:p>
+            <w:pPr>
+              <w:ind w:right="16"/>
+              <w:jc w:val="center"/>
+              <w:rPr>
+                <w:rFonts w:asciiTheme="minorHAnsi" w:eastAsia="Times New Roman" w:hAnsiTheme="minorHAnsi" w:cstheme="minorHAnsi"/>
+                <w:color w:val="00000A"/>
+                <w:sz w:val="20"/>
+                <w:szCs w:val="20"/>
+              </w:rPr>
+            </w:pPr>
+          </w:p>
+        </w:tc>
+        <w:tc>
+          <w:tcPr>
+            <w:tcW w:w="1350" w:type="dxa"/>
+            <w:tcBorders>
+              <w:top w:val="single" w:sz="12" w:space="0" w:color="00000A"/>
+              <w:left w:val="single" w:sz="12" w:space="0" w:color="00000A"/>
+              <w:bottom w:val="single" w:sz="12" w:space="0" w:color="00000A"/>
+              <w:right w:val="single" w:sz="12" w:space="0" w:color="00000A"/>
+            </w:tcBorders>
+          </w:tcPr>
+          <w:p>
+            <w:pPr>
+              <w:ind w:right="16"/>
+              <w:jc w:val="center"/>
+              <w:rPr>
+                <w:rFonts w:asciiTheme="minorHAnsi" w:eastAsia="Times New Roman" w:hAnsiTheme="minorHAnsi" w:cstheme="minorHAnsi"/>
+                <w:color w:val="00000A"/>
+                <w:sz w:val="20"/>
+                <w:szCs w:val="20"/>
+              </w:rPr>
+            </w:pPr>
+          </w:p>
+        </w:tc>
+        <w:tc>
+          <w:tcPr>
+            <w:tcW w:w="1710" w:type="dxa"/>
+            <w:tcBorders>
+              <w:top w:val="single" w:sz="12" w:space="0" w:color="00000A"/>
+              <w:left w:val="single" w:sz="12" w:space="0" w:color="00000A"/>
+              <w:bottom w:val="single" w:sz="12" w:space="0" w:color="00000A"/>
+              <w:right w:val="single" w:sz="12" w:space="0" w:color="00000A"/>
+            </w:tcBorders>
+          </w:tcPr>
+          <w:p>
+            <w:pPr>
+              <w:ind w:right="16"/>
+              <w:jc w:val="center"/>
+              <w:rPr>
+                <w:rFonts w:asciiTheme="minorHAnsi" w:eastAsia="Times New Roman" w:hAnsiTheme="minorHAnsi" w:cstheme="minorHAnsi"/>
+                <w:color w:val="00000A"/>
+                <w:sz w:val="20"/>
+                <w:szCs w:val="20"/>
+              </w:rPr>
+            </w:pPr>
           </w:p>
         </w:tc>
       </w:tr>
@@ -4748,7 +6246,7 @@
         </w:trPr>
         <w:tc>
           <w:tcPr>
-            <w:tcW w:w="6750" w:type="dxa"/>
+            <w:tcW w:w="5295" w:type="dxa"/>
             <w:gridSpan w:val="2"/>
             <w:tcBorders>
               <w:top w:val="single" w:sz="12" w:space="0" w:color="00000A"/>
@@ -4808,33 +6306,71 @@
         </w:tc>
         <w:tc>
           <w:tcPr>
-            <w:tcW w:w="1725" w:type="dxa"/>
-            <w:tcBorders>
-              <w:top w:val="single" w:sz="12" w:space="0" w:color="00000A"/>
-              <w:left w:val="single" w:sz="12" w:space="0" w:color="00000A"/>
-              <w:bottom w:val="single" w:sz="12" w:space="0" w:color="00000A"/>
-              <w:right w:val="single" w:sz="12" w:space="0" w:color="00000A"/>
-            </w:tcBorders>
-          </w:tcPr>
-          <w:p>
-            <w:pPr>
-              <w:ind w:right="16"/>
-              <w:jc w:val="center"/>
-              <w:rPr>
-                <w:rFonts w:asciiTheme="minorHAnsi" w:hAnsiTheme="minorHAnsi" w:cstheme="minorHAnsi"/>
-                <w:sz w:val="20"/>
-                <w:szCs w:val="20"/>
-              </w:rPr>
-            </w:pPr>
-            <w:r>
-              <w:rPr>
-                <w:rFonts w:asciiTheme="minorHAnsi" w:eastAsia="Times New Roman" w:hAnsiTheme="minorHAnsi" w:cstheme="minorHAnsi"/>
-                <w:color w:val="00000A"/>
-                <w:sz w:val="20"/>
-                <w:szCs w:val="20"/>
-              </w:rPr>
-              <w:t xml:space="preserve"> </w:t>
-            </w:r>
+            <w:tcW w:w="1170" w:type="dxa"/>
+            <w:tcBorders>
+              <w:top w:val="single" w:sz="12" w:space="0" w:color="00000A"/>
+              <w:left w:val="single" w:sz="12" w:space="0" w:color="00000A"/>
+              <w:bottom w:val="single" w:sz="12" w:space="0" w:color="00000A"/>
+              <w:right w:val="single" w:sz="12" w:space="0" w:color="00000A"/>
+            </w:tcBorders>
+          </w:tcPr>
+          <w:p>
+            <w:pPr>
+              <w:ind w:right="16"/>
+              <w:jc w:val="center"/>
+              <w:rPr>
+                <w:rFonts w:asciiTheme="minorHAnsi" w:eastAsia="Times New Roman" w:hAnsiTheme="minorHAnsi" w:cstheme="minorHAnsi"/>
+                <w:color w:val="00000A"/>
+                <w:sz w:val="20"/>
+                <w:szCs w:val="20"/>
+              </w:rPr>
+            </w:pPr>
+          </w:p>
+        </w:tc>
+        <w:tc>
+          <w:tcPr>
+            <w:tcW w:w="1350" w:type="dxa"/>
+            <w:tcBorders>
+              <w:top w:val="single" w:sz="12" w:space="0" w:color="00000A"/>
+              <w:left w:val="single" w:sz="12" w:space="0" w:color="00000A"/>
+              <w:bottom w:val="single" w:sz="12" w:space="0" w:color="00000A"/>
+              <w:right w:val="single" w:sz="12" w:space="0" w:color="00000A"/>
+            </w:tcBorders>
+          </w:tcPr>
+          <w:p>
+            <w:pPr>
+              <w:ind w:right="16"/>
+              <w:jc w:val="center"/>
+              <w:rPr>
+                <w:rFonts w:asciiTheme="minorHAnsi" w:eastAsia="Times New Roman" w:hAnsiTheme="minorHAnsi" w:cstheme="minorHAnsi"/>
+                <w:color w:val="00000A"/>
+                <w:sz w:val="20"/>
+                <w:szCs w:val="20"/>
+              </w:rPr>
+            </w:pPr>
+          </w:p>
+        </w:tc>
+        <w:tc>
+          <w:tcPr>
+            <w:tcW w:w="1710" w:type="dxa"/>
+            <w:tcBorders>
+              <w:top w:val="single" w:sz="12" w:space="0" w:color="00000A"/>
+              <w:left w:val="single" w:sz="12" w:space="0" w:color="00000A"/>
+              <w:bottom w:val="single" w:sz="12" w:space="0" w:color="00000A"/>
+              <w:right w:val="single" w:sz="12" w:space="0" w:color="00000A"/>
+            </w:tcBorders>
+          </w:tcPr>
+          <w:p>
+            <w:pPr>
+              <w:ind w:right="16"/>
+              <w:jc w:val="center"/>
+              <w:rPr>
+                <w:rFonts w:asciiTheme="minorHAnsi" w:eastAsia="Times New Roman" w:hAnsiTheme="minorHAnsi" w:cstheme="minorHAnsi"/>
+                <w:color w:val="00000A"/>
+                <w:sz w:val="20"/>
+                <w:szCs w:val="20"/>
+              </w:rPr>
+            </w:pPr>
           </w:p>
         </w:tc>
       </w:tr>
@@ -4845,7 +6381,7 @@
         </w:trPr>
         <w:tc>
           <w:tcPr>
-            <w:tcW w:w="6750" w:type="dxa"/>
+            <w:tcW w:w="5295" w:type="dxa"/>
             <w:gridSpan w:val="2"/>
             <w:tcBorders>
               <w:top w:val="single" w:sz="12" w:space="0" w:color="00000A"/>
@@ -4941,33 +6477,71 @@
         </w:tc>
         <w:tc>
           <w:tcPr>
-            <w:tcW w:w="1725" w:type="dxa"/>
-            <w:tcBorders>
-              <w:top w:val="single" w:sz="12" w:space="0" w:color="00000A"/>
-              <w:left w:val="single" w:sz="12" w:space="0" w:color="00000A"/>
-              <w:bottom w:val="single" w:sz="12" w:space="0" w:color="00000A"/>
-              <w:right w:val="single" w:sz="12" w:space="0" w:color="00000A"/>
-            </w:tcBorders>
-          </w:tcPr>
-          <w:p>
-            <w:pPr>
-              <w:ind w:right="16"/>
-              <w:jc w:val="center"/>
-              <w:rPr>
-                <w:rFonts w:asciiTheme="minorHAnsi" w:hAnsiTheme="minorHAnsi" w:cstheme="minorHAnsi"/>
-                <w:sz w:val="20"/>
-                <w:szCs w:val="20"/>
-              </w:rPr>
-            </w:pPr>
-            <w:r>
-              <w:rPr>
-                <w:rFonts w:asciiTheme="minorHAnsi" w:eastAsia="Times New Roman" w:hAnsiTheme="minorHAnsi" w:cstheme="minorHAnsi"/>
-                <w:color w:val="00000A"/>
-                <w:sz w:val="20"/>
-                <w:szCs w:val="20"/>
-              </w:rPr>
-              <w:t xml:space="preserve"> </w:t>
-            </w:r>
+            <w:tcW w:w="1170" w:type="dxa"/>
+            <w:tcBorders>
+              <w:top w:val="single" w:sz="12" w:space="0" w:color="00000A"/>
+              <w:left w:val="single" w:sz="12" w:space="0" w:color="00000A"/>
+              <w:bottom w:val="single" w:sz="12" w:space="0" w:color="00000A"/>
+              <w:right w:val="single" w:sz="12" w:space="0" w:color="00000A"/>
+            </w:tcBorders>
+          </w:tcPr>
+          <w:p>
+            <w:pPr>
+              <w:ind w:right="16"/>
+              <w:jc w:val="center"/>
+              <w:rPr>
+                <w:rFonts w:asciiTheme="minorHAnsi" w:eastAsia="Times New Roman" w:hAnsiTheme="minorHAnsi" w:cstheme="minorHAnsi"/>
+                <w:color w:val="00000A"/>
+                <w:sz w:val="20"/>
+                <w:szCs w:val="20"/>
+              </w:rPr>
+            </w:pPr>
+          </w:p>
+        </w:tc>
+        <w:tc>
+          <w:tcPr>
+            <w:tcW w:w="1350" w:type="dxa"/>
+            <w:tcBorders>
+              <w:top w:val="single" w:sz="12" w:space="0" w:color="00000A"/>
+              <w:left w:val="single" w:sz="12" w:space="0" w:color="00000A"/>
+              <w:bottom w:val="single" w:sz="12" w:space="0" w:color="00000A"/>
+              <w:right w:val="single" w:sz="12" w:space="0" w:color="00000A"/>
+            </w:tcBorders>
+          </w:tcPr>
+          <w:p>
+            <w:pPr>
+              <w:ind w:right="16"/>
+              <w:jc w:val="center"/>
+              <w:rPr>
+                <w:rFonts w:asciiTheme="minorHAnsi" w:eastAsia="Times New Roman" w:hAnsiTheme="minorHAnsi" w:cstheme="minorHAnsi"/>
+                <w:color w:val="00000A"/>
+                <w:sz w:val="20"/>
+                <w:szCs w:val="20"/>
+              </w:rPr>
+            </w:pPr>
+          </w:p>
+        </w:tc>
+        <w:tc>
+          <w:tcPr>
+            <w:tcW w:w="1710" w:type="dxa"/>
+            <w:tcBorders>
+              <w:top w:val="single" w:sz="12" w:space="0" w:color="00000A"/>
+              <w:left w:val="single" w:sz="12" w:space="0" w:color="00000A"/>
+              <w:bottom w:val="single" w:sz="12" w:space="0" w:color="00000A"/>
+              <w:right w:val="single" w:sz="12" w:space="0" w:color="00000A"/>
+            </w:tcBorders>
+          </w:tcPr>
+          <w:p>
+            <w:pPr>
+              <w:ind w:right="16"/>
+              <w:jc w:val="center"/>
+              <w:rPr>
+                <w:rFonts w:asciiTheme="minorHAnsi" w:eastAsia="Times New Roman" w:hAnsiTheme="minorHAnsi" w:cstheme="minorHAnsi"/>
+                <w:color w:val="00000A"/>
+                <w:sz w:val="20"/>
+                <w:szCs w:val="20"/>
+              </w:rPr>
+            </w:pPr>
           </w:p>
         </w:tc>
       </w:tr>
@@ -4978,7 +6552,7 @@
         </w:trPr>
         <w:tc>
           <w:tcPr>
-            <w:tcW w:w="6750" w:type="dxa"/>
+            <w:tcW w:w="5295" w:type="dxa"/>
             <w:gridSpan w:val="2"/>
             <w:tcBorders>
               <w:top w:val="single" w:sz="12" w:space="0" w:color="00000A"/>
@@ -5039,33 +6613,71 @@
         </w:tc>
         <w:tc>
           <w:tcPr>
-            <w:tcW w:w="1725" w:type="dxa"/>
-            <w:tcBorders>
-              <w:top w:val="single" w:sz="12" w:space="0" w:color="00000A"/>
-              <w:left w:val="single" w:sz="12" w:space="0" w:color="00000A"/>
-              <w:bottom w:val="single" w:sz="12" w:space="0" w:color="00000A"/>
-              <w:right w:val="single" w:sz="12" w:space="0" w:color="00000A"/>
-            </w:tcBorders>
-          </w:tcPr>
-          <w:p>
-            <w:pPr>
-              <w:ind w:right="16"/>
-              <w:jc w:val="center"/>
-              <w:rPr>
-                <w:rFonts w:asciiTheme="minorHAnsi" w:hAnsiTheme="minorHAnsi" w:cstheme="minorHAnsi"/>
-                <w:sz w:val="20"/>
-                <w:szCs w:val="20"/>
-              </w:rPr>
-            </w:pPr>
-            <w:r>
-              <w:rPr>
-                <w:rFonts w:asciiTheme="minorHAnsi" w:eastAsia="Times New Roman" w:hAnsiTheme="minorHAnsi" w:cstheme="minorHAnsi"/>
-                <w:color w:val="00000A"/>
-                <w:sz w:val="20"/>
-                <w:szCs w:val="20"/>
-              </w:rPr>
-              <w:t xml:space="preserve"> </w:t>
-            </w:r>
+            <w:tcW w:w="1170" w:type="dxa"/>
+            <w:tcBorders>
+              <w:top w:val="single" w:sz="12" w:space="0" w:color="00000A"/>
+              <w:left w:val="single" w:sz="12" w:space="0" w:color="00000A"/>
+              <w:bottom w:val="single" w:sz="12" w:space="0" w:color="00000A"/>
+              <w:right w:val="single" w:sz="12" w:space="0" w:color="00000A"/>
+            </w:tcBorders>
+          </w:tcPr>
+          <w:p>
+            <w:pPr>
+              <w:ind w:right="16"/>
+              <w:jc w:val="center"/>
+              <w:rPr>
+                <w:rFonts w:asciiTheme="minorHAnsi" w:eastAsia="Times New Roman" w:hAnsiTheme="minorHAnsi" w:cstheme="minorHAnsi"/>
+                <w:color w:val="00000A"/>
+                <w:sz w:val="20"/>
+                <w:szCs w:val="20"/>
+              </w:rPr>
+            </w:pPr>
+          </w:p>
+        </w:tc>
+        <w:tc>
+          <w:tcPr>
+            <w:tcW w:w="1350" w:type="dxa"/>
+            <w:tcBorders>
+              <w:top w:val="single" w:sz="12" w:space="0" w:color="00000A"/>
+              <w:left w:val="single" w:sz="12" w:space="0" w:color="00000A"/>
+              <w:bottom w:val="single" w:sz="12" w:space="0" w:color="00000A"/>
+              <w:right w:val="single" w:sz="12" w:space="0" w:color="00000A"/>
+            </w:tcBorders>
+          </w:tcPr>
+          <w:p>
+            <w:pPr>
+              <w:ind w:right="16"/>
+              <w:jc w:val="center"/>
+              <w:rPr>
+                <w:rFonts w:asciiTheme="minorHAnsi" w:eastAsia="Times New Roman" w:hAnsiTheme="minorHAnsi" w:cstheme="minorHAnsi"/>
+                <w:color w:val="00000A"/>
+                <w:sz w:val="20"/>
+                <w:szCs w:val="20"/>
+              </w:rPr>
+            </w:pPr>
+          </w:p>
+        </w:tc>
+        <w:tc>
+          <w:tcPr>
+            <w:tcW w:w="1710" w:type="dxa"/>
+            <w:tcBorders>
+              <w:top w:val="single" w:sz="12" w:space="0" w:color="00000A"/>
+              <w:left w:val="single" w:sz="12" w:space="0" w:color="00000A"/>
+              <w:bottom w:val="single" w:sz="12" w:space="0" w:color="00000A"/>
+              <w:right w:val="single" w:sz="12" w:space="0" w:color="00000A"/>
+            </w:tcBorders>
+          </w:tcPr>
+          <w:p>
+            <w:pPr>
+              <w:ind w:right="16"/>
+              <w:jc w:val="center"/>
+              <w:rPr>
+                <w:rFonts w:asciiTheme="minorHAnsi" w:eastAsia="Times New Roman" w:hAnsiTheme="minorHAnsi" w:cstheme="minorHAnsi"/>
+                <w:color w:val="00000A"/>
+                <w:sz w:val="20"/>
+                <w:szCs w:val="20"/>
+              </w:rPr>
+            </w:pPr>
           </w:p>
         </w:tc>
       </w:tr>
@@ -5076,8 +6688,8 @@
         </w:trPr>
         <w:tc>
           <w:tcPr>
-            <w:tcW w:w="10185" w:type="dxa"/>
-            <w:gridSpan w:val="4"/>
+            <w:tcW w:w="11235" w:type="dxa"/>
+            <w:gridSpan w:val="6"/>
             <w:tcBorders>
               <w:top w:val="single" w:sz="12" w:space="0" w:color="00000A"/>
               <w:left w:val="single" w:sz="12" w:space="0" w:color="00000A"/>
@@ -5117,7 +6729,7 @@
         </w:trPr>
         <w:tc>
           <w:tcPr>
-            <w:tcW w:w="6750" w:type="dxa"/>
+            <w:tcW w:w="5295" w:type="dxa"/>
             <w:gridSpan w:val="2"/>
             <w:tcBorders>
               <w:top w:val="single" w:sz="12" w:space="0" w:color="00000A"/>
@@ -5170,7 +6782,53 @@
         </w:tc>
         <w:tc>
           <w:tcPr>
-            <w:tcW w:w="1725" w:type="dxa"/>
+            <w:tcW w:w="1170" w:type="dxa"/>
+            <w:tcBorders>
+              <w:top w:val="single" w:sz="12" w:space="0" w:color="00000A"/>
+              <w:left w:val="single" w:sz="12" w:space="0" w:color="00000A"/>
+              <w:bottom w:val="single" w:sz="12" w:space="0" w:color="00000A"/>
+              <w:right w:val="single" w:sz="12" w:space="0" w:color="00000A"/>
+            </w:tcBorders>
+          </w:tcPr>
+          <w:p>
+            <w:pPr>
+              <w:ind w:right="16"/>
+              <w:jc w:val="center"/>
+              <w:rPr>
+                <w:rFonts w:asciiTheme="minorHAnsi" w:eastAsia="Times New Roman" w:hAnsiTheme="minorHAnsi" w:cstheme="minorHAnsi"/>
+                <w:color w:val="00000A"/>
+                <w:sz w:val="20"/>
+                <w:szCs w:val="20"/>
+              </w:rPr>
+            </w:pPr>
+          </w:p>
+        </w:tc>
+        <w:tc>
+          <w:tcPr>
+            <w:tcW w:w="1350" w:type="dxa"/>
+            <w:tcBorders>
+              <w:top w:val="single" w:sz="12" w:space="0" w:color="00000A"/>
+              <w:left w:val="single" w:sz="12" w:space="0" w:color="00000A"/>
+              <w:bottom w:val="single" w:sz="12" w:space="0" w:color="00000A"/>
+              <w:right w:val="single" w:sz="12" w:space="0" w:color="00000A"/>
+            </w:tcBorders>
+          </w:tcPr>
+          <w:p>
+            <w:pPr>
+              <w:ind w:right="16"/>
+              <w:jc w:val="center"/>
+              <w:rPr>
+                <w:rFonts w:asciiTheme="minorHAnsi" w:eastAsia="Times New Roman" w:hAnsiTheme="minorHAnsi" w:cstheme="minorHAnsi"/>
+                <w:color w:val="00000A"/>
+                <w:sz w:val="20"/>
+                <w:szCs w:val="20"/>
+              </w:rPr>
+            </w:pPr>
+          </w:p>
+        </w:tc>
+        <w:tc>
+          <w:tcPr>
+            <w:tcW w:w="1710" w:type="dxa"/>
             <w:tcBorders>
               <w:top w:val="single" w:sz="12" w:space="0" w:color="00000A"/>
               <w:left w:val="single" w:sz="12" w:space="0" w:color="00000A"/>
@@ -5199,7 +6857,7 @@
         </w:trPr>
         <w:tc>
           <w:tcPr>
-            <w:tcW w:w="6750" w:type="dxa"/>
+            <w:tcW w:w="5295" w:type="dxa"/>
             <w:gridSpan w:val="2"/>
             <w:tcBorders>
               <w:top w:val="single" w:sz="12" w:space="0" w:color="00000A"/>
@@ -5252,7 +6910,53 @@
         </w:tc>
         <w:tc>
           <w:tcPr>
-            <w:tcW w:w="1725" w:type="dxa"/>
+            <w:tcW w:w="1170" w:type="dxa"/>
+            <w:tcBorders>
+              <w:top w:val="single" w:sz="12" w:space="0" w:color="00000A"/>
+              <w:left w:val="single" w:sz="12" w:space="0" w:color="00000A"/>
+              <w:bottom w:val="single" w:sz="12" w:space="0" w:color="00000A"/>
+              <w:right w:val="single" w:sz="12" w:space="0" w:color="00000A"/>
+            </w:tcBorders>
+          </w:tcPr>
+          <w:p>
+            <w:pPr>
+              <w:ind w:right="16"/>
+              <w:jc w:val="center"/>
+              <w:rPr>
+                <w:rFonts w:asciiTheme="minorHAnsi" w:eastAsia="Times New Roman" w:hAnsiTheme="minorHAnsi" w:cstheme="minorHAnsi"/>
+                <w:color w:val="00000A"/>
+                <w:sz w:val="20"/>
+                <w:szCs w:val="20"/>
+              </w:rPr>
+            </w:pPr>
+          </w:p>
+        </w:tc>
+        <w:tc>
+          <w:tcPr>
+            <w:tcW w:w="1350" w:type="dxa"/>
+            <w:tcBorders>
+              <w:top w:val="single" w:sz="12" w:space="0" w:color="00000A"/>
+              <w:left w:val="single" w:sz="12" w:space="0" w:color="00000A"/>
+              <w:bottom w:val="single" w:sz="12" w:space="0" w:color="00000A"/>
+              <w:right w:val="single" w:sz="12" w:space="0" w:color="00000A"/>
+            </w:tcBorders>
+          </w:tcPr>
+          <w:p>
+            <w:pPr>
+              <w:ind w:right="16"/>
+              <w:jc w:val="center"/>
+              <w:rPr>
+                <w:rFonts w:asciiTheme="minorHAnsi" w:eastAsia="Times New Roman" w:hAnsiTheme="minorHAnsi" w:cstheme="minorHAnsi"/>
+                <w:color w:val="00000A"/>
+                <w:sz w:val="20"/>
+                <w:szCs w:val="20"/>
+              </w:rPr>
+            </w:pPr>
+          </w:p>
+        </w:tc>
+        <w:tc>
+          <w:tcPr>
+            <w:tcW w:w="1710" w:type="dxa"/>
             <w:tcBorders>
               <w:top w:val="single" w:sz="12" w:space="0" w:color="00000A"/>
               <w:left w:val="single" w:sz="12" w:space="0" w:color="00000A"/>
@@ -5281,7 +6985,7 @@
         </w:trPr>
         <w:tc>
           <w:tcPr>
-            <w:tcW w:w="6750" w:type="dxa"/>
+            <w:tcW w:w="5295" w:type="dxa"/>
             <w:gridSpan w:val="2"/>
             <w:tcBorders>
               <w:top w:val="single" w:sz="12" w:space="0" w:color="00000A"/>
@@ -5334,7 +7038,53 @@
         </w:tc>
         <w:tc>
           <w:tcPr>
-            <w:tcW w:w="1725" w:type="dxa"/>
+            <w:tcW w:w="1170" w:type="dxa"/>
+            <w:tcBorders>
+              <w:top w:val="single" w:sz="12" w:space="0" w:color="00000A"/>
+              <w:left w:val="single" w:sz="12" w:space="0" w:color="00000A"/>
+              <w:bottom w:val="single" w:sz="12" w:space="0" w:color="00000A"/>
+              <w:right w:val="single" w:sz="12" w:space="0" w:color="00000A"/>
+            </w:tcBorders>
+          </w:tcPr>
+          <w:p>
+            <w:pPr>
+              <w:ind w:right="16"/>
+              <w:jc w:val="center"/>
+              <w:rPr>
+                <w:rFonts w:asciiTheme="minorHAnsi" w:eastAsia="Times New Roman" w:hAnsiTheme="minorHAnsi" w:cstheme="minorHAnsi"/>
+                <w:color w:val="00000A"/>
+                <w:sz w:val="20"/>
+                <w:szCs w:val="20"/>
+              </w:rPr>
+            </w:pPr>
+          </w:p>
+        </w:tc>
+        <w:tc>
+          <w:tcPr>
+            <w:tcW w:w="1350" w:type="dxa"/>
+            <w:tcBorders>
+              <w:top w:val="single" w:sz="12" w:space="0" w:color="00000A"/>
+              <w:left w:val="single" w:sz="12" w:space="0" w:color="00000A"/>
+              <w:bottom w:val="single" w:sz="12" w:space="0" w:color="00000A"/>
+              <w:right w:val="single" w:sz="12" w:space="0" w:color="00000A"/>
+            </w:tcBorders>
+          </w:tcPr>
+          <w:p>
+            <w:pPr>
+              <w:ind w:right="16"/>
+              <w:jc w:val="center"/>
+              <w:rPr>
+                <w:rFonts w:asciiTheme="minorHAnsi" w:eastAsia="Times New Roman" w:hAnsiTheme="minorHAnsi" w:cstheme="minorHAnsi"/>
+                <w:color w:val="00000A"/>
+                <w:sz w:val="20"/>
+                <w:szCs w:val="20"/>
+              </w:rPr>
+            </w:pPr>
+          </w:p>
+        </w:tc>
+        <w:tc>
+          <w:tcPr>
+            <w:tcW w:w="1710" w:type="dxa"/>
             <w:tcBorders>
               <w:top w:val="single" w:sz="12" w:space="0" w:color="00000A"/>
               <w:left w:val="single" w:sz="12" w:space="0" w:color="00000A"/>
@@ -5363,8 +7113,8 @@
         </w:trPr>
         <w:tc>
           <w:tcPr>
-            <w:tcW w:w="10185" w:type="dxa"/>
-            <w:gridSpan w:val="4"/>
+            <w:tcW w:w="11235" w:type="dxa"/>
+            <w:gridSpan w:val="6"/>
             <w:tcBorders>
               <w:top w:val="single" w:sz="12" w:space="0" w:color="00000A"/>
               <w:left w:val="single" w:sz="12" w:space="0" w:color="00000A"/>
@@ -5405,7 +7155,7 @@
         </w:trPr>
         <w:tc>
           <w:tcPr>
-            <w:tcW w:w="6750" w:type="dxa"/>
+            <w:tcW w:w="5295" w:type="dxa"/>
             <w:gridSpan w:val="2"/>
             <w:tcBorders>
               <w:top w:val="single" w:sz="12" w:space="0" w:color="00000A"/>
@@ -5458,7 +7208,53 @@
         </w:tc>
         <w:tc>
           <w:tcPr>
-            <w:tcW w:w="1725" w:type="dxa"/>
+            <w:tcW w:w="1170" w:type="dxa"/>
+            <w:tcBorders>
+              <w:top w:val="single" w:sz="12" w:space="0" w:color="00000A"/>
+              <w:left w:val="single" w:sz="12" w:space="0" w:color="00000A"/>
+              <w:bottom w:val="single" w:sz="12" w:space="0" w:color="00000A"/>
+              <w:right w:val="single" w:sz="12" w:space="0" w:color="00000A"/>
+            </w:tcBorders>
+          </w:tcPr>
+          <w:p>
+            <w:pPr>
+              <w:ind w:right="16"/>
+              <w:jc w:val="center"/>
+              <w:rPr>
+                <w:rFonts w:asciiTheme="minorHAnsi" w:eastAsia="Times New Roman" w:hAnsiTheme="minorHAnsi" w:cstheme="minorHAnsi"/>
+                <w:color w:val="00000A"/>
+                <w:sz w:val="20"/>
+                <w:szCs w:val="20"/>
+              </w:rPr>
+            </w:pPr>
+          </w:p>
+        </w:tc>
+        <w:tc>
+          <w:tcPr>
+            <w:tcW w:w="1350" w:type="dxa"/>
+            <w:tcBorders>
+              <w:top w:val="single" w:sz="12" w:space="0" w:color="00000A"/>
+              <w:left w:val="single" w:sz="12" w:space="0" w:color="00000A"/>
+              <w:bottom w:val="single" w:sz="12" w:space="0" w:color="00000A"/>
+              <w:right w:val="single" w:sz="12" w:space="0" w:color="00000A"/>
+            </w:tcBorders>
+          </w:tcPr>
+          <w:p>
+            <w:pPr>
+              <w:ind w:right="16"/>
+              <w:jc w:val="center"/>
+              <w:rPr>
+                <w:rFonts w:asciiTheme="minorHAnsi" w:eastAsia="Times New Roman" w:hAnsiTheme="minorHAnsi" w:cstheme="minorHAnsi"/>
+                <w:color w:val="00000A"/>
+                <w:sz w:val="20"/>
+                <w:szCs w:val="20"/>
+              </w:rPr>
+            </w:pPr>
+          </w:p>
+        </w:tc>
+        <w:tc>
+          <w:tcPr>
+            <w:tcW w:w="1710" w:type="dxa"/>
             <w:tcBorders>
               <w:top w:val="single" w:sz="12" w:space="0" w:color="00000A"/>
               <w:left w:val="single" w:sz="12" w:space="0" w:color="00000A"/>
@@ -5487,8 +7283,8 @@
         </w:trPr>
         <w:tc>
           <w:tcPr>
-            <w:tcW w:w="10185" w:type="dxa"/>
-            <w:gridSpan w:val="4"/>
+            <w:tcW w:w="11235" w:type="dxa"/>
+            <w:gridSpan w:val="6"/>
             <w:tcBorders>
               <w:top w:val="single" w:sz="12" w:space="0" w:color="00000A"/>
               <w:left w:val="single" w:sz="12" w:space="0" w:color="00000A"/>
@@ -5548,7 +7344,7 @@
         </w:trPr>
         <w:tc>
           <w:tcPr>
-            <w:tcW w:w="6750" w:type="dxa"/>
+            <w:tcW w:w="5295" w:type="dxa"/>
             <w:gridSpan w:val="2"/>
             <w:tcBorders>
               <w:top w:val="single" w:sz="12" w:space="0" w:color="00000A"/>
@@ -5600,7 +7396,53 @@
         </w:tc>
         <w:tc>
           <w:tcPr>
-            <w:tcW w:w="1725" w:type="dxa"/>
+            <w:tcW w:w="1170" w:type="dxa"/>
+            <w:tcBorders>
+              <w:top w:val="single" w:sz="12" w:space="0" w:color="00000A"/>
+              <w:left w:val="single" w:sz="12" w:space="0" w:color="00000A"/>
+              <w:bottom w:val="single" w:sz="12" w:space="0" w:color="00000A"/>
+              <w:right w:val="single" w:sz="12" w:space="0" w:color="00000A"/>
+            </w:tcBorders>
+          </w:tcPr>
+          <w:p>
+            <w:pPr>
+              <w:ind w:right="16"/>
+              <w:jc w:val="center"/>
+              <w:rPr>
+                <w:rFonts w:asciiTheme="minorHAnsi" w:eastAsia="Times New Roman" w:hAnsiTheme="minorHAnsi" w:cstheme="minorHAnsi"/>
+                <w:color w:val="00000A"/>
+                <w:sz w:val="20"/>
+                <w:szCs w:val="20"/>
+              </w:rPr>
+            </w:pPr>
+          </w:p>
+        </w:tc>
+        <w:tc>
+          <w:tcPr>
+            <w:tcW w:w="1350" w:type="dxa"/>
+            <w:tcBorders>
+              <w:top w:val="single" w:sz="12" w:space="0" w:color="00000A"/>
+              <w:left w:val="single" w:sz="12" w:space="0" w:color="00000A"/>
+              <w:bottom w:val="single" w:sz="12" w:space="0" w:color="00000A"/>
+              <w:right w:val="single" w:sz="12" w:space="0" w:color="00000A"/>
+            </w:tcBorders>
+          </w:tcPr>
+          <w:p>
+            <w:pPr>
+              <w:ind w:right="16"/>
+              <w:jc w:val="center"/>
+              <w:rPr>
+                <w:rFonts w:asciiTheme="minorHAnsi" w:eastAsia="Times New Roman" w:hAnsiTheme="minorHAnsi" w:cstheme="minorHAnsi"/>
+                <w:color w:val="00000A"/>
+                <w:sz w:val="20"/>
+                <w:szCs w:val="20"/>
+              </w:rPr>
+            </w:pPr>
+          </w:p>
+        </w:tc>
+        <w:tc>
+          <w:tcPr>
+            <w:tcW w:w="1710" w:type="dxa"/>
             <w:tcBorders>
               <w:top w:val="single" w:sz="12" w:space="0" w:color="00000A"/>
               <w:left w:val="single" w:sz="12" w:space="0" w:color="00000A"/>

</xml_diff>